<commit_message>
GUI changed and updated
</commit_message>
<xml_diff>
--- a/Milestone2Report.docx
+++ b/Milestone2Report.docx
@@ -1,6 +1,6 @@
 
 <file path=word/document.xml><?xml version="1.0" encoding="utf-8"?>
-<w:document xmlns:wpc="http://schemas.microsoft.com/office/word/2010/wordprocessingCanvas" xmlns:cx="http://schemas.microsoft.com/office/drawing/2014/chartex" xmlns:cx1="http://schemas.microsoft.com/office/drawing/2015/9/8/chartex" xmlns:cx2="http://schemas.microsoft.com/office/drawing/2015/10/21/chartex" xmlns:cx3="http://schemas.microsoft.com/office/drawing/2016/5/9/chartex" xmlns:cx4="http://schemas.microsoft.com/office/drawing/2016/5/10/chartex" xmlns:cx5="http://schemas.microsoft.com/office/drawing/2016/5/11/chartex" xmlns:cx6="http://schemas.microsoft.com/office/drawing/2016/5/12/chartex" xmlns:cx7="http://schemas.microsoft.com/office/drawing/2016/5/13/chartex" xmlns:cx8="http://schemas.microsoft.com/office/drawing/2016/5/14/chartex" xmlns:mc="http://schemas.openxmlformats.org/markup-compatibility/2006" xmlns:aink="http://schemas.microsoft.com/office/drawing/2016/ink" xmlns:am3d="http://schemas.microsoft.com/office/drawing/2017/model3d" xmlns:o="urn:schemas-microsoft-com:office:office" xmlns:r="http://schemas.openxmlformats.org/officeDocument/2006/relationships" xmlns:m="http://schemas.openxmlformats.org/officeDocument/2006/math" xmlns:v="urn:schemas-microsoft-com:vml" xmlns:wp14="http://schemas.microsoft.com/office/word/2010/wordprocessingDrawing" xmlns:wp="http://schemas.openxmlformats.org/drawingml/2006/wordprocessingDrawing" xmlns:w10="urn:schemas-microsoft-com:office:word" xmlns:w="http://schemas.openxmlformats.org/wordprocessingml/2006/main" xmlns:w14="http://schemas.microsoft.com/office/word/2010/wordml" xmlns:w15="http://schemas.microsoft.com/office/word/2012/wordml" xmlns:w16cex="http://schemas.microsoft.com/office/word/2018/wordml/cex" xmlns:w16cid="http://schemas.microsoft.com/office/word/2016/wordml/cid" xmlns:w16="http://schemas.microsoft.com/office/word/2018/wordml" xmlns:w16sdtdh="http://schemas.microsoft.com/office/word/2020/wordml/sdtdatahash" xmlns:w16se="http://schemas.microsoft.com/office/word/2015/wordml/symex" xmlns:wpg="http://schemas.microsoft.com/office/word/2010/wordprocessingGroup" xmlns:wpi="http://schemas.microsoft.com/office/word/2010/wordprocessingInk" xmlns:wne="http://schemas.microsoft.com/office/word/2006/wordml" xmlns:wps="http://schemas.microsoft.com/office/word/2010/wordprocessingShape" mc:Ignorable="w14 w15 w16se w16cid w16 w16cex w16sdtdh wp14">
+<w:document xmlns:wpc="http://schemas.microsoft.com/office/word/2010/wordprocessingCanvas" xmlns:cx="http://schemas.microsoft.com/office/drawing/2014/chartex" xmlns:cx1="http://schemas.microsoft.com/office/drawing/2015/9/8/chartex" xmlns:cx2="http://schemas.microsoft.com/office/drawing/2015/10/21/chartex" xmlns:cx3="http://schemas.microsoft.com/office/drawing/2016/5/9/chartex" xmlns:cx4="http://schemas.microsoft.com/office/drawing/2016/5/10/chartex" xmlns:cx5="http://schemas.microsoft.com/office/drawing/2016/5/11/chartex" xmlns:cx6="http://schemas.microsoft.com/office/drawing/2016/5/12/chartex" xmlns:cx7="http://schemas.microsoft.com/office/drawing/2016/5/13/chartex" xmlns:cx8="http://schemas.microsoft.com/office/drawing/2016/5/14/chartex" xmlns:mc="http://schemas.openxmlformats.org/markup-compatibility/2006" xmlns:aink="http://schemas.microsoft.com/office/drawing/2016/ink" xmlns:am3d="http://schemas.microsoft.com/office/drawing/2017/model3d" xmlns:o="urn:schemas-microsoft-com:office:office" xmlns:oel="http://schemas.microsoft.com/office/2019/extlst" xmlns:r="http://schemas.openxmlformats.org/officeDocument/2006/relationships" xmlns:m="http://schemas.openxmlformats.org/officeDocument/2006/math" xmlns:v="urn:schemas-microsoft-com:vml" xmlns:wp14="http://schemas.microsoft.com/office/word/2010/wordprocessingDrawing" xmlns:wp="http://schemas.openxmlformats.org/drawingml/2006/wordprocessingDrawing" xmlns:w10="urn:schemas-microsoft-com:office:word" xmlns:w="http://schemas.openxmlformats.org/wordprocessingml/2006/main" xmlns:w14="http://schemas.microsoft.com/office/word/2010/wordml" xmlns:w15="http://schemas.microsoft.com/office/word/2012/wordml" xmlns:w16cex="http://schemas.microsoft.com/office/word/2018/wordml/cex" xmlns:w16cid="http://schemas.microsoft.com/office/word/2016/wordml/cid" xmlns:w16="http://schemas.microsoft.com/office/word/2018/wordml" xmlns:w16sdtdh="http://schemas.microsoft.com/office/word/2020/wordml/sdtdatahash" xmlns:w16se="http://schemas.microsoft.com/office/word/2015/wordml/symex" xmlns:wpg="http://schemas.microsoft.com/office/word/2010/wordprocessingGroup" xmlns:wpi="http://schemas.microsoft.com/office/word/2010/wordprocessingInk" xmlns:wne="http://schemas.microsoft.com/office/word/2006/wordml" xmlns:wps="http://schemas.microsoft.com/office/word/2010/wordprocessingShape" xmlns:a="http://schemas.openxmlformats.org/drawingml/2006/main" xmlns:pic="http://schemas.openxmlformats.org/drawingml/2006/picture" xmlns:a14="http://schemas.microsoft.com/office/drawing/2010/main" mc:Ignorable="w14 w15 w16se w16cid w16 w16cex w16sdtdh wp14">
   <w:body>
     <w:p>
       <w:pPr>
@@ -81,7 +81,7 @@
         </w:rPr>
         <w:fldChar w:fldCharType="separate"/>
       </w:r>
-      <w:hyperlink r:id="rId7" w:anchor="_Toc5630352" w:history="1">
+      <w:hyperlink w:history="1" w:anchor="_Toc5630352" r:id="rId7">
         <w:r>
           <w:rPr>
             <w:rStyle w:val="Hyperlink"/>
@@ -172,7 +172,7 @@
           <w:noProof/>
         </w:rPr>
       </w:pPr>
-      <w:hyperlink r:id="rId8" w:anchor="_Toc5630355" w:history="1">
+      <w:hyperlink w:history="1" w:anchor="_Toc5630355" r:id="rId8">
         <w:r>
           <w:rPr>
             <w:rStyle w:val="Hyperlink"/>
@@ -266,7 +266,7 @@
           <w:u w:val="none"/>
         </w:rPr>
       </w:pPr>
-      <w:hyperlink r:id="rId9" w:anchor="_Toc5630356" w:history="1">
+      <w:hyperlink w:history="1" w:anchor="_Toc5630356" r:id="rId9">
         <w:r>
           <w:rPr>
             <w:rStyle w:val="Hyperlink"/>
@@ -360,30 +360,14 @@
           <w:lang w:val="en-IE" w:eastAsia="en-IE"/>
         </w:rPr>
       </w:pPr>
-      <w:hyperlink r:id="rId10" w:anchor="_Toc5630357" w:history="1">
+      <w:hyperlink w:history="1" w:anchor="_Toc5630357" r:id="rId10">
         <w:r>
           <w:rPr>
             <w:rStyle w:val="Hyperlink"/>
             <w:noProof/>
             <w:lang w:eastAsia="en-IE"/>
           </w:rPr>
-          <w:t>Resear</w:t>
-        </w:r>
-        <w:r>
-          <w:rPr>
-            <w:rStyle w:val="Hyperlink"/>
-            <w:noProof/>
-            <w:lang w:eastAsia="en-IE"/>
-          </w:rPr>
-          <w:t>c</w:t>
-        </w:r>
-        <w:r>
-          <w:rPr>
-            <w:rStyle w:val="Hyperlink"/>
-            <w:noProof/>
-            <w:lang w:eastAsia="en-IE"/>
-          </w:rPr>
-          <w:t>h</w:t>
+          <w:t>Research</w:t>
         </w:r>
         <w:r>
           <w:rPr>
@@ -402,6 +386,15 @@
             <w:u w:val="none"/>
           </w:rPr>
           <w:tab/>
+        </w:r>
+        <w:r>
+          <w:rPr>
+            <w:rStyle w:val="Hyperlink"/>
+            <w:noProof/>
+            <w:webHidden/>
+            <w:color w:val="auto"/>
+            <w:u w:val="none"/>
+          </w:rPr>
           <w:t>i</w:t>
         </w:r>
         <w:r>
@@ -488,7 +481,7 @@
           <w:lang w:val="en-IE" w:eastAsia="en-IE"/>
         </w:rPr>
       </w:pPr>
-      <w:hyperlink r:id="rId11" w:anchor="_Toc5630357" w:history="1">
+      <w:hyperlink w:history="1" w:anchor="_Toc5630357" r:id="rId11">
         <w:r>
           <w:rPr>
             <w:rStyle w:val="Hyperlink"/>
@@ -514,6 +507,15 @@
             <w:u w:val="none"/>
           </w:rPr>
           <w:tab/>
+        </w:r>
+        <w:r>
+          <w:rPr>
+            <w:rStyle w:val="Hyperlink"/>
+            <w:noProof/>
+            <w:webHidden/>
+            <w:color w:val="auto"/>
+            <w:u w:val="none"/>
+          </w:rPr>
           <w:t>i</w:t>
         </w:r>
         <w:r>
@@ -600,7 +602,7 @@
           <w:lang w:val="en-IE" w:eastAsia="en-IE"/>
         </w:rPr>
       </w:pPr>
-      <w:hyperlink r:id="rId12" w:anchor="_Toc5630360" w:history="1">
+      <w:hyperlink w:history="1" w:anchor="_Toc5630360" r:id="rId12">
         <w:r>
           <w:rPr>
             <w:rStyle w:val="Hyperlink"/>
@@ -693,7 +695,7 @@
           <w:lang w:val="en-IE" w:eastAsia="en-IE"/>
         </w:rPr>
       </w:pPr>
-      <w:hyperlink r:id="rId13" w:anchor="_Toc5630361" w:history="1">
+      <w:hyperlink w:history="1" w:anchor="_Toc5630361" r:id="rId13">
         <w:r>
           <w:rPr>
             <w:rStyle w:val="Hyperlink"/>
@@ -786,7 +788,7 @@
           <w:lang w:val="en-IE" w:eastAsia="en-IE"/>
         </w:rPr>
       </w:pPr>
-      <w:hyperlink r:id="rId14" w:anchor="_Toc5630362" w:history="1">
+      <w:hyperlink w:history="1" w:anchor="_Toc5630362" r:id="rId14">
         <w:r>
           <w:rPr>
             <w:rStyle w:val="Hyperlink"/>
@@ -888,7 +890,7 @@
           <w:u w:val="none"/>
         </w:rPr>
       </w:pPr>
-      <w:hyperlink r:id="rId15" w:anchor="_Toc5630363" w:history="1">
+      <w:hyperlink w:history="1" w:anchor="_Toc5630363" r:id="rId15">
         <w:r>
           <w:rPr>
             <w:rStyle w:val="Hyperlink"/>
@@ -1015,7 +1017,6 @@
           <w:lang w:val="en-US"/>
         </w:rPr>
         <w:tab/>
-        <w:t xml:space="preserve">        </w:t>
       </w:r>
       <w:r>
         <w:rPr>
@@ -1025,7 +1026,7 @@
           <w:u w:val="dotted"/>
           <w:lang w:val="en-US"/>
         </w:rPr>
-        <w:tab/>
+        <w:t xml:space="preserve">        </w:t>
       </w:r>
       <w:r>
         <w:rPr>
@@ -1086,6 +1087,25 @@
           <w:lang w:val="en-US"/>
         </w:rPr>
         <w:tab/>
+      </w:r>
+      <w:r>
+        <w:rPr>
+          <w:rFonts w:ascii="Times New Roman" w:hAnsi="Times New Roman" w:cs="Times New Roman"/>
+          <w:sz w:val="24"/>
+          <w:szCs w:val="24"/>
+          <w:u w:val="dotted"/>
+          <w:lang w:val="en-US"/>
+        </w:rPr>
+        <w:tab/>
+      </w:r>
+      <w:r>
+        <w:rPr>
+          <w:rFonts w:ascii="Times New Roman" w:hAnsi="Times New Roman" w:cs="Times New Roman"/>
+          <w:sz w:val="24"/>
+          <w:szCs w:val="24"/>
+          <w:u w:val="dotted"/>
+          <w:lang w:val="en-US"/>
+        </w:rPr>
         <w:t xml:space="preserve">         </w:t>
       </w:r>
       <w:r>
@@ -1193,7 +1213,6 @@
           <w:szCs w:val="28"/>
           <w:u w:val="single"/>
         </w:rPr>
-        <w:lastRenderedPageBreak/>
         <w:t>Introduction.</w:t>
       </w:r>
     </w:p>
@@ -1240,25 +1259,7 @@
           <w:sz w:val="24"/>
           <w:szCs w:val="24"/>
         </w:rPr>
-        <w:t xml:space="preserve">Monkey weather was developed using HTML and CSS for GUI and JavaScript for functionality. We also insured that all our code is tested and is running as expected using </w:t>
-      </w:r>
-      <w:proofErr w:type="spellStart"/>
-      <w:r>
-        <w:rPr>
-          <w:rFonts w:ascii="Times New Roman" w:hAnsi="Times New Roman" w:cs="Times New Roman"/>
-          <w:sz w:val="24"/>
-          <w:szCs w:val="24"/>
-        </w:rPr>
-        <w:t>QUnit</w:t>
-      </w:r>
-      <w:proofErr w:type="spellEnd"/>
-      <w:r>
-        <w:rPr>
-          <w:rFonts w:ascii="Times New Roman" w:hAnsi="Times New Roman" w:cs="Times New Roman"/>
-          <w:sz w:val="24"/>
-          <w:szCs w:val="24"/>
-        </w:rPr>
-        <w:t xml:space="preserve"> testing. </w:t>
+        <w:t xml:space="preserve">Monkey weather was developed using HTML and CSS for GUI and JavaScript for functionality. We also insured that all our code is tested and is running as expected using QUnit testing. </w:t>
       </w:r>
       <w:r>
         <w:rPr>
@@ -1431,23 +1432,7 @@
           <w:sz w:val="24"/>
           <w:szCs w:val="24"/>
         </w:rPr>
-        <w:t xml:space="preserve">more advanced details and </w:t>
-      </w:r>
-      <w:r>
-        <w:rPr>
-          <w:rFonts w:ascii="Times New Roman" w:hAnsi="Times New Roman" w:cs="Times New Roman"/>
-          <w:sz w:val="24"/>
-          <w:szCs w:val="24"/>
-        </w:rPr>
-        <w:t>behaviours</w:t>
-      </w:r>
-      <w:r>
-        <w:rPr>
-          <w:rFonts w:ascii="Times New Roman" w:hAnsi="Times New Roman" w:cs="Times New Roman"/>
-          <w:sz w:val="24"/>
-          <w:szCs w:val="24"/>
-        </w:rPr>
-        <w:t>.</w:t>
+        <w:t>more advanced details and behaviours.</w:t>
       </w:r>
     </w:p>
     <w:p>
@@ -1499,60 +1484,15 @@
           <w:sz w:val="24"/>
           <w:szCs w:val="24"/>
         </w:rPr>
-        <w:t xml:space="preserve"> Previously we were using the 5 day/ 3 Hour forecast API from the </w:t>
-      </w:r>
-      <w:proofErr w:type="spellStart"/>
-      <w:r>
-        <w:rPr>
-          <w:rFonts w:ascii="Times New Roman" w:hAnsi="Times New Roman" w:cs="Times New Roman"/>
-          <w:sz w:val="24"/>
-          <w:szCs w:val="24"/>
-        </w:rPr>
-        <w:t>OpenWeatherMap</w:t>
-      </w:r>
-      <w:proofErr w:type="spellEnd"/>
-      <w:r>
-        <w:rPr>
-          <w:rFonts w:ascii="Times New Roman" w:hAnsi="Times New Roman" w:cs="Times New Roman"/>
-          <w:sz w:val="24"/>
-          <w:szCs w:val="24"/>
-        </w:rPr>
-        <w:t xml:space="preserve"> website. We were conducting weather data for every three hours by passing the user inputted city name to the API. </w:t>
-      </w:r>
-      <w:r>
-        <w:rPr>
-          <w:rFonts w:ascii="Times New Roman" w:hAnsi="Times New Roman" w:cs="Times New Roman"/>
-          <w:sz w:val="24"/>
-          <w:szCs w:val="24"/>
-        </w:rPr>
-        <w:t xml:space="preserve">Although it was working </w:t>
-      </w:r>
-      <w:r>
-        <w:rPr>
-          <w:rFonts w:ascii="Times New Roman" w:hAnsi="Times New Roman" w:cs="Times New Roman"/>
-          <w:sz w:val="24"/>
-          <w:szCs w:val="24"/>
-        </w:rPr>
-        <w:lastRenderedPageBreak/>
-        <w:t xml:space="preserve">as we wished it to however, we noticed that it was quite inefficient. The 5 day/3 Hour forecast was providing us with a forecast on three-hour intervals of the day, which we saw as unreasonable and unnecessary information therefore we decided to use One Call API from the </w:t>
-      </w:r>
-      <w:proofErr w:type="spellStart"/>
-      <w:r>
-        <w:rPr>
-          <w:rFonts w:ascii="Times New Roman" w:hAnsi="Times New Roman" w:cs="Times New Roman"/>
-          <w:sz w:val="24"/>
-          <w:szCs w:val="24"/>
-        </w:rPr>
-        <w:t>OpenWeatherMap</w:t>
-      </w:r>
-      <w:proofErr w:type="spellEnd"/>
-      <w:r>
-        <w:rPr>
-          <w:rFonts w:ascii="Times New Roman" w:hAnsi="Times New Roman" w:cs="Times New Roman"/>
-          <w:sz w:val="24"/>
-          <w:szCs w:val="24"/>
-        </w:rPr>
-        <w:t xml:space="preserve"> site. </w:t>
+        <w:t xml:space="preserve"> Previously we were using the 5 day/ 3 Hour forecast API from the OpenWeatherMap website. We were conducting weather data for every three hours by passing the user inputted city name to the API. </w:t>
+      </w:r>
+      <w:r>
+        <w:rPr>
+          <w:rFonts w:ascii="Times New Roman" w:hAnsi="Times New Roman" w:cs="Times New Roman"/>
+          <w:sz w:val="24"/>
+          <w:szCs w:val="24"/>
+        </w:rPr>
+        <w:t xml:space="preserve">Although it was working as we wished it to however, we noticed that it was quite inefficient. The 5 day/3 Hour forecast was providing us with a forecast on three-hour intervals of the day, which we saw as unreasonable and unnecessary information therefore we decided to use One Call API from the OpenWeatherMap site. </w:t>
       </w:r>
     </w:p>
     <w:p>
@@ -1612,7 +1552,7 @@
         </w:rPr>
         <w:t xml:space="preserve">We did some research on using API to get accurate geographical locations. We found the Free Geocoding API from  </w:t>
       </w:r>
-      <w:hyperlink r:id="rId16" w:history="1">
+      <w:hyperlink r:id="rId16">
         <w:r>
           <w:rPr>
             <w:rStyle w:val="Hyperlink"/>
@@ -1782,13 +1722,10 @@
       </w:pPr>
       <w:r>
         <w:rPr>
-          <w:rFonts w:ascii="Times New Roman" w:hAnsi="Times New Roman" w:cs="Times New Roman"/>
-          <w:sz w:val="24"/>
-          <w:szCs w:val="24"/>
-        </w:rPr>
-        <w:lastRenderedPageBreak/>
+          <w:noProof/>
+        </w:rPr>
         <w:drawing>
-          <wp:inline distT="0" distB="0" distL="0" distR="0" wp14:anchorId="036CD365" wp14:editId="1F24D90E">
+          <wp:inline distT="0" distB="0" distL="0" distR="0" wp14:anchorId="036CD365" wp14:editId="5A6DC5F4">
             <wp:extent cx="5731510" cy="3273425"/>
             <wp:effectExtent l="0" t="0" r="2540" b="3175"/>
             <wp:docPr id="3" name="Picture 3" descr="Graphical user interface, application, website&#10;&#10;Description automatically generated"/>
@@ -1799,11 +1736,17 @@
               <a:graphicData uri="http://schemas.openxmlformats.org/drawingml/2006/picture">
                 <pic:pic xmlns:pic="http://schemas.openxmlformats.org/drawingml/2006/picture">
                   <pic:nvPicPr>
-                    <pic:cNvPr id="3" name="Picture 3" descr="Graphical user interface, application, website&#10;&#10;Description automatically generated"/>
+                    <pic:cNvPr id="0" name="Picture 3"/>
                     <pic:cNvPicPr/>
                   </pic:nvPicPr>
                   <pic:blipFill>
-                    <a:blip r:embed="rId18"/>
+                    <a:blip r:embed="rId18">
+                      <a:extLst>
+                        <a:ext uri="{28A0092B-C50C-407E-A947-70E740481C1C}">
+                          <a14:useLocalDpi xmlns:a14="http://schemas.microsoft.com/office/drawing/2010/main" val="0"/>
+                        </a:ext>
+                      </a:extLst>
+                    </a:blip>
                     <a:stretch>
                       <a:fillRect/>
                     </a:stretch>
@@ -1833,16 +1776,6 @@
           <w:szCs w:val="24"/>
         </w:rPr>
       </w:pPr>
-    </w:p>
-    <w:p>
-      <w:pPr>
-        <w:spacing w:line="360" w:lineRule="auto"/>
-        <w:rPr>
-          <w:rFonts w:ascii="Times New Roman" w:hAnsi="Times New Roman" w:cs="Times New Roman"/>
-          <w:sz w:val="24"/>
-          <w:szCs w:val="24"/>
-        </w:rPr>
-      </w:pPr>
       <w:r>
         <w:rPr>
           <w:rFonts w:ascii="Times New Roman" w:hAnsi="Times New Roman" w:cs="Times New Roman"/>
@@ -1885,33 +1818,15 @@
           <w:sz w:val="24"/>
           <w:szCs w:val="24"/>
         </w:rPr>
-        <w:t xml:space="preserve">The bot will process these locations and will get the weather forecast for the upcoming three days of the requested location using the </w:t>
-      </w:r>
-      <w:proofErr w:type="spellStart"/>
-      <w:r>
-        <w:rPr>
-          <w:rFonts w:ascii="Times New Roman" w:hAnsi="Times New Roman" w:cs="Times New Roman"/>
-          <w:sz w:val="24"/>
-          <w:szCs w:val="24"/>
-        </w:rPr>
-        <w:t>OpenWeatherAP</w:t>
-      </w:r>
-      <w:r>
-        <w:rPr>
-          <w:rFonts w:ascii="Times New Roman" w:hAnsi="Times New Roman" w:cs="Times New Roman"/>
-          <w:sz w:val="24"/>
-          <w:szCs w:val="24"/>
-        </w:rPr>
-        <w:t>I</w:t>
-      </w:r>
-      <w:proofErr w:type="spellEnd"/>
-      <w:r>
-        <w:rPr>
-          <w:rFonts w:ascii="Times New Roman" w:hAnsi="Times New Roman" w:cs="Times New Roman"/>
-          <w:sz w:val="24"/>
-          <w:szCs w:val="24"/>
-        </w:rPr>
-        <w:t xml:space="preserve">. </w:t>
+        <w:t>The bot will process these locations and will get the weather forecast for the upcoming three days of the requested location using the OpenWeatherAP</w:t>
+      </w:r>
+      <w:r>
+        <w:rPr>
+          <w:rFonts w:ascii="Times New Roman" w:hAnsi="Times New Roman" w:cs="Times New Roman"/>
+          <w:sz w:val="24"/>
+          <w:szCs w:val="24"/>
+        </w:rPr>
+        <w:t xml:space="preserve">I. </w:t>
       </w:r>
     </w:p>
     <w:p>
@@ -2013,7 +1928,6 @@
           <w:szCs w:val="28"/>
           <w:u w:val="single"/>
         </w:rPr>
-        <w:lastRenderedPageBreak/>
         <w:t>Design</w:t>
       </w:r>
     </w:p>
@@ -2091,43 +2005,7 @@
           <w:sz w:val="24"/>
           <w:szCs w:val="24"/>
         </w:rPr>
-        <w:t xml:space="preserve"> This is a JavaScript file that connects directly to our index.html. It implements the functionality of our webpage. This script stores the </w:t>
-      </w:r>
-      <w:proofErr w:type="spellStart"/>
-      <w:r>
-        <w:rPr>
-          <w:rFonts w:ascii="Times New Roman" w:hAnsi="Times New Roman" w:cs="Times New Roman"/>
-          <w:sz w:val="24"/>
-          <w:szCs w:val="24"/>
-        </w:rPr>
-        <w:t>chatBox</w:t>
-      </w:r>
-      <w:proofErr w:type="spellEnd"/>
-      <w:r>
-        <w:rPr>
-          <w:rFonts w:ascii="Times New Roman" w:hAnsi="Times New Roman" w:cs="Times New Roman"/>
-          <w:sz w:val="24"/>
-          <w:szCs w:val="24"/>
-        </w:rPr>
-        <w:t xml:space="preserve"> element and </w:t>
-      </w:r>
-      <w:proofErr w:type="spellStart"/>
-      <w:r>
-        <w:rPr>
-          <w:rFonts w:ascii="Times New Roman" w:hAnsi="Times New Roman" w:cs="Times New Roman"/>
-          <w:sz w:val="24"/>
-          <w:szCs w:val="24"/>
-        </w:rPr>
-        <w:t>userInput</w:t>
-      </w:r>
-      <w:proofErr w:type="spellEnd"/>
-      <w:r>
-        <w:rPr>
-          <w:rFonts w:ascii="Times New Roman" w:hAnsi="Times New Roman" w:cs="Times New Roman"/>
-          <w:sz w:val="24"/>
-          <w:szCs w:val="24"/>
-        </w:rPr>
-        <w:t xml:space="preserve"> as variables which is further used for the functions of our bot. </w:t>
+        <w:t xml:space="preserve"> This is a JavaScript file that connects directly to our index.html. It implements the functionality of our webpage. This script stores the chatBox element and userInput as variables which is further used for the functions of our bot. </w:t>
       </w:r>
     </w:p>
     <w:p>
@@ -2144,6 +2022,7 @@
       <w:r>
         <w:rPr>
           <w:rFonts w:ascii="Times New Roman" w:hAnsi="Times New Roman" w:cs="Times New Roman"/>
+          <w:noProof/>
           <w:sz w:val="24"/>
           <w:szCs w:val="24"/>
         </w:rPr>
@@ -2214,25 +2093,7 @@
           <w:sz w:val="24"/>
           <w:szCs w:val="24"/>
         </w:rPr>
-        <w:t xml:space="preserve">It also allows user input to be passed to the </w:t>
-      </w:r>
-      <w:proofErr w:type="spellStart"/>
-      <w:r>
-        <w:rPr>
-          <w:rFonts w:ascii="Times New Roman" w:hAnsi="Times New Roman" w:cs="Times New Roman"/>
-          <w:sz w:val="24"/>
-          <w:szCs w:val="24"/>
-        </w:rPr>
-        <w:t>chatBox</w:t>
-      </w:r>
-      <w:proofErr w:type="spellEnd"/>
-      <w:r>
-        <w:rPr>
-          <w:rFonts w:ascii="Times New Roman" w:hAnsi="Times New Roman" w:cs="Times New Roman"/>
-          <w:sz w:val="24"/>
-          <w:szCs w:val="24"/>
-        </w:rPr>
-        <w:t xml:space="preserve"> under two events: Send button is clicked or when the enter button is pressed. The bellow screenshot shows how these functions were implemented.</w:t>
+        <w:t>It also allows user input to be passed to the chatBox under two events: Send button is clicked or when the enter button is pressed. The bellow screenshot shows how these functions were implemented.</w:t>
       </w:r>
     </w:p>
     <w:p>
@@ -2255,69 +2116,15 @@
           <w:sz w:val="24"/>
           <w:szCs w:val="24"/>
         </w:rPr>
-        <w:t xml:space="preserve">We also included a </w:t>
-      </w:r>
-      <w:proofErr w:type="spellStart"/>
-      <w:r>
-        <w:rPr>
-          <w:rFonts w:ascii="Times New Roman" w:hAnsi="Times New Roman" w:cs="Times New Roman"/>
-          <w:sz w:val="24"/>
-          <w:szCs w:val="24"/>
-        </w:rPr>
-        <w:t>handleInput</w:t>
-      </w:r>
-      <w:proofErr w:type="spellEnd"/>
-      <w:r>
-        <w:rPr>
-          <w:rFonts w:ascii="Times New Roman" w:hAnsi="Times New Roman" w:cs="Times New Roman"/>
-          <w:sz w:val="24"/>
-          <w:szCs w:val="24"/>
-        </w:rPr>
-        <w:t xml:space="preserve"> function that passes the user input to the </w:t>
-      </w:r>
-      <w:proofErr w:type="spellStart"/>
-      <w:r>
-        <w:rPr>
-          <w:rFonts w:ascii="Times New Roman" w:hAnsi="Times New Roman" w:cs="Times New Roman"/>
-          <w:sz w:val="24"/>
-          <w:szCs w:val="24"/>
-        </w:rPr>
-        <w:t>chatBox</w:t>
-      </w:r>
-      <w:proofErr w:type="spellEnd"/>
-      <w:r>
-        <w:rPr>
-          <w:rFonts w:ascii="Times New Roman" w:hAnsi="Times New Roman" w:cs="Times New Roman"/>
-          <w:sz w:val="24"/>
-          <w:szCs w:val="24"/>
-        </w:rPr>
-        <w:t xml:space="preserve"> </w:t>
-      </w:r>
-      <w:r>
-        <w:rPr>
-          <w:rFonts w:ascii="Times New Roman" w:hAnsi="Times New Roman" w:cs="Times New Roman"/>
-          <w:sz w:val="24"/>
-          <w:szCs w:val="24"/>
-        </w:rPr>
-        <w:t xml:space="preserve">object, so that the input could be updated and stored inside that </w:t>
-      </w:r>
-      <w:proofErr w:type="spellStart"/>
-      <w:r>
-        <w:rPr>
-          <w:rFonts w:ascii="Times New Roman" w:hAnsi="Times New Roman" w:cs="Times New Roman"/>
-          <w:sz w:val="24"/>
-          <w:szCs w:val="24"/>
-        </w:rPr>
-        <w:t>chatBox</w:t>
-      </w:r>
-      <w:proofErr w:type="spellEnd"/>
-      <w:r>
-        <w:rPr>
-          <w:rFonts w:ascii="Times New Roman" w:hAnsi="Times New Roman" w:cs="Times New Roman"/>
-          <w:sz w:val="24"/>
-          <w:szCs w:val="24"/>
-        </w:rPr>
-        <w:t xml:space="preserve"> class to be further used for other functionalities of our bot.</w:t>
+        <w:t xml:space="preserve">We also included a handleInput function that passes the user input to the chatBox </w:t>
+      </w:r>
+      <w:r>
+        <w:rPr>
+          <w:rFonts w:ascii="Times New Roman" w:hAnsi="Times New Roman" w:cs="Times New Roman"/>
+          <w:sz w:val="24"/>
+          <w:szCs w:val="24"/>
+        </w:rPr>
+        <w:t>object, so that the input could be updated and stored inside that chatBox class to be further used for other functionalities of our bot.</w:t>
       </w:r>
     </w:p>
     <w:p>
@@ -2334,6 +2141,7 @@
       <w:r>
         <w:rPr>
           <w:rFonts w:ascii="Times New Roman" w:hAnsi="Times New Roman" w:cs="Times New Roman"/>
+          <w:noProof/>
           <w:sz w:val="24"/>
           <w:szCs w:val="24"/>
         </w:rPr>
@@ -2415,7 +2223,6 @@
           <w:sz w:val="26"/>
           <w:szCs w:val="26"/>
         </w:rPr>
-        <w:lastRenderedPageBreak/>
         <w:t>Classes</w:t>
       </w:r>
     </w:p>
@@ -2434,25 +2241,7 @@
           <w:sz w:val="24"/>
           <w:szCs w:val="24"/>
         </w:rPr>
-        <w:t xml:space="preserve">~ </w:t>
-      </w:r>
-      <w:proofErr w:type="spellStart"/>
-      <w:r>
-        <w:rPr>
-          <w:rFonts w:ascii="Times New Roman" w:hAnsi="Times New Roman" w:cs="Times New Roman"/>
-          <w:sz w:val="24"/>
-          <w:szCs w:val="24"/>
-        </w:rPr>
-        <w:t>ChatBox</w:t>
-      </w:r>
-      <w:proofErr w:type="spellEnd"/>
-      <w:r>
-        <w:rPr>
-          <w:rFonts w:ascii="Times New Roman" w:hAnsi="Times New Roman" w:cs="Times New Roman"/>
-          <w:sz w:val="24"/>
-          <w:szCs w:val="24"/>
-        </w:rPr>
-        <w:t>:</w:t>
+        <w:t>~ ChatBox:</w:t>
       </w:r>
     </w:p>
     <w:p>
@@ -2471,25 +2260,7 @@
           <w:sz w:val="24"/>
           <w:szCs w:val="24"/>
         </w:rPr>
-        <w:t xml:space="preserve">This class creates a </w:t>
-      </w:r>
-      <w:proofErr w:type="spellStart"/>
-      <w:r>
-        <w:rPr>
-          <w:rFonts w:ascii="Times New Roman" w:hAnsi="Times New Roman" w:cs="Times New Roman"/>
-          <w:sz w:val="24"/>
-          <w:szCs w:val="24"/>
-        </w:rPr>
-        <w:t>chatBox</w:t>
-      </w:r>
-      <w:proofErr w:type="spellEnd"/>
-      <w:r>
-        <w:rPr>
-          <w:rFonts w:ascii="Times New Roman" w:hAnsi="Times New Roman" w:cs="Times New Roman"/>
-          <w:sz w:val="24"/>
-          <w:szCs w:val="24"/>
-        </w:rPr>
-        <w:t xml:space="preserve"> object that will take in user input and then display it inside the chatbot in the HTML.</w:t>
+        <w:t>This class creates a chatBox object that will take in user input and then display it inside the chatbot in the HTML.</w:t>
       </w:r>
     </w:p>
     <w:p>
@@ -2526,23 +2297,13 @@
           <w:szCs w:val="24"/>
         </w:rPr>
       </w:pPr>
-      <w:proofErr w:type="spellStart"/>
-      <w:r>
-        <w:rPr>
-          <w:rFonts w:ascii="Times New Roman" w:hAnsi="Times New Roman" w:cs="Times New Roman"/>
-          <w:sz w:val="24"/>
-          <w:szCs w:val="24"/>
-        </w:rPr>
-        <w:t>getInput</w:t>
-      </w:r>
-      <w:proofErr w:type="spellEnd"/>
-      <w:r>
-        <w:rPr>
-          <w:rFonts w:ascii="Times New Roman" w:hAnsi="Times New Roman" w:cs="Times New Roman"/>
-          <w:sz w:val="24"/>
-          <w:szCs w:val="24"/>
-        </w:rPr>
-        <w:t xml:space="preserve"> function gets the value inputted by the user.</w:t>
+      <w:r>
+        <w:rPr>
+          <w:rFonts w:ascii="Times New Roman" w:hAnsi="Times New Roman" w:cs="Times New Roman"/>
+          <w:sz w:val="24"/>
+          <w:szCs w:val="24"/>
+        </w:rPr>
+        <w:t>getInput function gets the value inputted by the user.</w:t>
       </w:r>
     </w:p>
     <w:p>
@@ -2559,6 +2320,7 @@
       <w:r>
         <w:rPr>
           <w:rFonts w:ascii="Times New Roman" w:hAnsi="Times New Roman" w:cs="Times New Roman"/>
+          <w:noProof/>
           <w:sz w:val="24"/>
           <w:szCs w:val="24"/>
         </w:rPr>
@@ -2619,25 +2381,7 @@
           <w:sz w:val="24"/>
           <w:szCs w:val="24"/>
         </w:rPr>
-        <w:t xml:space="preserve">The </w:t>
-      </w:r>
-      <w:proofErr w:type="spellStart"/>
-      <w:r>
-        <w:rPr>
-          <w:rFonts w:ascii="Times New Roman" w:hAnsi="Times New Roman" w:cs="Times New Roman"/>
-          <w:sz w:val="24"/>
-          <w:szCs w:val="24"/>
-        </w:rPr>
-        <w:t>retrieveInput</w:t>
-      </w:r>
-      <w:proofErr w:type="spellEnd"/>
-      <w:r>
-        <w:rPr>
-          <w:rFonts w:ascii="Times New Roman" w:hAnsi="Times New Roman" w:cs="Times New Roman"/>
-          <w:sz w:val="24"/>
-          <w:szCs w:val="24"/>
-        </w:rPr>
-        <w:t xml:space="preserve"> function stored the value that is inputted by the user and returns the stored value.</w:t>
+        <w:t>The retrieveInput function stored the value that is inputted by the user and returns the stored value.</w:t>
       </w:r>
     </w:p>
     <w:p>
@@ -2654,6 +2398,7 @@
       <w:r>
         <w:rPr>
           <w:rFonts w:ascii="Times New Roman" w:hAnsi="Times New Roman" w:cs="Times New Roman"/>
+          <w:noProof/>
           <w:sz w:val="24"/>
           <w:szCs w:val="24"/>
         </w:rPr>
@@ -2708,41 +2453,13 @@
           <w:szCs w:val="24"/>
         </w:rPr>
       </w:pPr>
-      <w:proofErr w:type="spellStart"/>
-      <w:r>
-        <w:rPr>
-          <w:rFonts w:ascii="Times New Roman" w:hAnsi="Times New Roman" w:cs="Times New Roman"/>
-          <w:sz w:val="24"/>
-          <w:szCs w:val="24"/>
-        </w:rPr>
-        <w:t>UpdateChatBox</w:t>
-      </w:r>
-      <w:proofErr w:type="spellEnd"/>
-      <w:r>
-        <w:rPr>
-          <w:rFonts w:ascii="Times New Roman" w:hAnsi="Times New Roman" w:cs="Times New Roman"/>
-          <w:sz w:val="24"/>
-          <w:szCs w:val="24"/>
-        </w:rPr>
-        <w:t xml:space="preserve"> function updates the </w:t>
-      </w:r>
-      <w:proofErr w:type="spellStart"/>
-      <w:r>
-        <w:rPr>
-          <w:rFonts w:ascii="Times New Roman" w:hAnsi="Times New Roman" w:cs="Times New Roman"/>
-          <w:sz w:val="24"/>
-          <w:szCs w:val="24"/>
-        </w:rPr>
-        <w:t>chatBox</w:t>
-      </w:r>
-      <w:proofErr w:type="spellEnd"/>
-      <w:r>
-        <w:rPr>
-          <w:rFonts w:ascii="Times New Roman" w:hAnsi="Times New Roman" w:cs="Times New Roman"/>
-          <w:sz w:val="24"/>
-          <w:szCs w:val="24"/>
-        </w:rPr>
-        <w:t xml:space="preserve"> </w:t>
+      <w:r>
+        <w:rPr>
+          <w:rFonts w:ascii="Times New Roman" w:hAnsi="Times New Roman" w:cs="Times New Roman"/>
+          <w:sz w:val="24"/>
+          <w:szCs w:val="24"/>
+        </w:rPr>
+        <w:t xml:space="preserve">UpdateChatBox function updates the chatBox </w:t>
       </w:r>
       <w:r>
         <w:rPr>
@@ -2767,6 +2484,7 @@
       <w:r>
         <w:rPr>
           <w:rFonts w:ascii="Times New Roman" w:hAnsi="Times New Roman" w:cs="Times New Roman"/>
+          <w:noProof/>
           <w:sz w:val="24"/>
           <w:szCs w:val="24"/>
         </w:rPr>
@@ -2822,25 +2540,7 @@
           <w:sz w:val="24"/>
           <w:szCs w:val="24"/>
         </w:rPr>
-        <w:t xml:space="preserve">~ </w:t>
-      </w:r>
-      <w:proofErr w:type="spellStart"/>
-      <w:r>
-        <w:rPr>
-          <w:rFonts w:ascii="Times New Roman" w:hAnsi="Times New Roman" w:cs="Times New Roman"/>
-          <w:sz w:val="24"/>
-          <w:szCs w:val="24"/>
-        </w:rPr>
-        <w:t>ChatBot</w:t>
-      </w:r>
-      <w:proofErr w:type="spellEnd"/>
-      <w:r>
-        <w:rPr>
-          <w:rFonts w:ascii="Times New Roman" w:hAnsi="Times New Roman" w:cs="Times New Roman"/>
-          <w:sz w:val="24"/>
-          <w:szCs w:val="24"/>
-        </w:rPr>
-        <w:t xml:space="preserve">: </w:t>
+        <w:t xml:space="preserve">~ ChatBot: </w:t>
       </w:r>
     </w:p>
     <w:p>
@@ -2876,25 +2576,7 @@
           <w:sz w:val="24"/>
           <w:szCs w:val="24"/>
         </w:rPr>
-        <w:t xml:space="preserve">It uses a </w:t>
-      </w:r>
-      <w:proofErr w:type="spellStart"/>
-      <w:r>
-        <w:rPr>
-          <w:rFonts w:ascii="Times New Roman" w:hAnsi="Times New Roman" w:cs="Times New Roman"/>
-          <w:sz w:val="24"/>
-          <w:szCs w:val="24"/>
-        </w:rPr>
-        <w:t>clothesRecomenation</w:t>
-      </w:r>
-      <w:proofErr w:type="spellEnd"/>
-      <w:r>
-        <w:rPr>
-          <w:rFonts w:ascii="Times New Roman" w:hAnsi="Times New Roman" w:cs="Times New Roman"/>
-          <w:sz w:val="24"/>
-          <w:szCs w:val="24"/>
-        </w:rPr>
-        <w:t xml:space="preserve"> object to output the recommended clothes to the user in regard to weather conditions of each location the user is looking to travel to. </w:t>
+        <w:t xml:space="preserve">It uses a clothesRecomenation object to output the recommended clothes to the user in regard to weather conditions of each location the user is looking to travel to. </w:t>
       </w:r>
     </w:p>
     <w:p>
@@ -2939,7 +2621,6 @@
           <w:sz w:val="24"/>
           <w:szCs w:val="24"/>
         </w:rPr>
-        <w:lastRenderedPageBreak/>
         <w:t>States:</w:t>
       </w:r>
     </w:p>
@@ -3051,25 +2732,7 @@
           <w:sz w:val="24"/>
           <w:szCs w:val="24"/>
         </w:rPr>
-        <w:t xml:space="preserve">using the </w:t>
-      </w:r>
-      <w:proofErr w:type="spellStart"/>
-      <w:r>
-        <w:rPr>
-          <w:rFonts w:ascii="Times New Roman" w:hAnsi="Times New Roman" w:cs="Times New Roman"/>
-          <w:sz w:val="24"/>
-          <w:szCs w:val="24"/>
-        </w:rPr>
-        <w:t>LocationFetcher</w:t>
-      </w:r>
-      <w:proofErr w:type="spellEnd"/>
-      <w:r>
-        <w:rPr>
-          <w:rFonts w:ascii="Times New Roman" w:hAnsi="Times New Roman" w:cs="Times New Roman"/>
-          <w:sz w:val="24"/>
-          <w:szCs w:val="24"/>
-        </w:rPr>
-        <w:t xml:space="preserve"> class.</w:t>
+        <w:t>using the LocationFetcher class.</w:t>
       </w:r>
     </w:p>
     <w:p>
@@ -3242,25 +2905,7 @@
           <w:sz w:val="24"/>
           <w:szCs w:val="24"/>
         </w:rPr>
-        <w:t xml:space="preserve">bot will get the weather forecast using the </w:t>
-      </w:r>
-      <w:proofErr w:type="spellStart"/>
-      <w:r>
-        <w:rPr>
-          <w:rFonts w:ascii="Times New Roman" w:hAnsi="Times New Roman" w:cs="Times New Roman"/>
-          <w:sz w:val="24"/>
-          <w:szCs w:val="24"/>
-        </w:rPr>
-        <w:t>ForecastFetcher</w:t>
-      </w:r>
-      <w:proofErr w:type="spellEnd"/>
-      <w:r>
-        <w:rPr>
-          <w:rFonts w:ascii="Times New Roman" w:hAnsi="Times New Roman" w:cs="Times New Roman"/>
-          <w:sz w:val="24"/>
-          <w:szCs w:val="24"/>
-        </w:rPr>
-        <w:t xml:space="preserve"> class.</w:t>
+        <w:t>bot will get the weather forecast using the ForecastFetcher class.</w:t>
       </w:r>
     </w:p>
     <w:p>
@@ -3394,7 +3039,6 @@
           <w:sz w:val="24"/>
           <w:szCs w:val="24"/>
         </w:rPr>
-        <w:lastRenderedPageBreak/>
         <w:t xml:space="preserve">Confirm Destination State:  </w:t>
       </w:r>
       <w:r>
@@ -3490,6 +3134,9 @@
         </w:rPr>
       </w:pPr>
       <w:r>
+        <w:rPr>
+          <w:noProof/>
+        </w:rPr>
         <w:drawing>
           <wp:inline distT="0" distB="0" distL="0" distR="0" wp14:anchorId="37098100" wp14:editId="2236DB58">
             <wp:extent cx="5162550" cy="4237257"/>
@@ -3560,26 +3207,7 @@
           <w:sz w:val="24"/>
           <w:szCs w:val="24"/>
         </w:rPr>
-        <w:lastRenderedPageBreak/>
-        <w:t xml:space="preserve">~ </w:t>
-      </w:r>
-      <w:proofErr w:type="spellStart"/>
-      <w:r>
-        <w:rPr>
-          <w:rFonts w:ascii="Times New Roman" w:hAnsi="Times New Roman" w:cs="Times New Roman"/>
-          <w:sz w:val="24"/>
-          <w:szCs w:val="24"/>
-        </w:rPr>
-        <w:t>ForecastFetcher</w:t>
-      </w:r>
-      <w:proofErr w:type="spellEnd"/>
-      <w:r>
-        <w:rPr>
-          <w:rFonts w:ascii="Times New Roman" w:hAnsi="Times New Roman" w:cs="Times New Roman"/>
-          <w:sz w:val="24"/>
-          <w:szCs w:val="24"/>
-        </w:rPr>
-        <w:t xml:space="preserve"> Class:</w:t>
+        <w:t>~ ForecastFetcher Class:</w:t>
       </w:r>
     </w:p>
     <w:p>
@@ -3598,25 +3226,14 @@
           <w:szCs w:val="24"/>
         </w:rPr>
         <w:tab/>
-        <w:t xml:space="preserve">This class uses </w:t>
-      </w:r>
-      <w:proofErr w:type="spellStart"/>
-      <w:r>
-        <w:rPr>
-          <w:rFonts w:ascii="Times New Roman" w:hAnsi="Times New Roman" w:cs="Times New Roman"/>
-          <w:sz w:val="24"/>
-          <w:szCs w:val="24"/>
-        </w:rPr>
-        <w:t>OpenWeatherAPI</w:t>
-      </w:r>
-      <w:proofErr w:type="spellEnd"/>
-      <w:r>
-        <w:rPr>
-          <w:rFonts w:ascii="Times New Roman" w:hAnsi="Times New Roman" w:cs="Times New Roman"/>
-          <w:sz w:val="24"/>
-          <w:szCs w:val="24"/>
-        </w:rPr>
-        <w:t xml:space="preserve"> to </w:t>
+      </w:r>
+      <w:r>
+        <w:rPr>
+          <w:rFonts w:ascii="Times New Roman" w:hAnsi="Times New Roman" w:cs="Times New Roman"/>
+          <w:sz w:val="24"/>
+          <w:szCs w:val="24"/>
+        </w:rPr>
+        <w:t xml:space="preserve">This class uses OpenWeatherAPI to </w:t>
       </w:r>
       <w:r>
         <w:rPr>
@@ -3661,35 +3278,28 @@
           <w:szCs w:val="24"/>
         </w:rPr>
       </w:pPr>
-      <w:proofErr w:type="spellStart"/>
-      <w:r>
-        <w:rPr>
-          <w:rFonts w:ascii="Times New Roman" w:hAnsi="Times New Roman" w:cs="Times New Roman"/>
-          <w:sz w:val="24"/>
-          <w:szCs w:val="24"/>
-        </w:rPr>
-        <w:t>GetWeather</w:t>
-      </w:r>
-      <w:proofErr w:type="spellEnd"/>
-      <w:r>
-        <w:rPr>
-          <w:rFonts w:ascii="Times New Roman" w:hAnsi="Times New Roman" w:cs="Times New Roman"/>
-          <w:sz w:val="24"/>
-          <w:szCs w:val="24"/>
-        </w:rPr>
-        <w:t xml:space="preserve"> function, passes the location to the API to retrieve the weather data and then returns the weather data to the bot.</w:t>
-      </w:r>
-    </w:p>
-    <w:p>
-      <w:pPr>
-        <w:spacing w:line="360" w:lineRule="auto"/>
-        <w:rPr>
-          <w:rFonts w:ascii="Times New Roman" w:hAnsi="Times New Roman" w:cs="Times New Roman"/>
-          <w:sz w:val="24"/>
-          <w:szCs w:val="24"/>
-        </w:rPr>
-      </w:pPr>
-      <w:r>
+      <w:r>
+        <w:rPr>
+          <w:rFonts w:ascii="Times New Roman" w:hAnsi="Times New Roman" w:cs="Times New Roman"/>
+          <w:sz w:val="24"/>
+          <w:szCs w:val="24"/>
+        </w:rPr>
+        <w:t>GetWeather function, passes the location to the API to retrieve the weather data and then returns the weather data to the bot.</w:t>
+      </w:r>
+    </w:p>
+    <w:p>
+      <w:pPr>
+        <w:spacing w:line="360" w:lineRule="auto"/>
+        <w:rPr>
+          <w:rFonts w:ascii="Times New Roman" w:hAnsi="Times New Roman" w:cs="Times New Roman"/>
+          <w:sz w:val="24"/>
+          <w:szCs w:val="24"/>
+        </w:rPr>
+      </w:pPr>
+      <w:r>
+        <w:rPr>
+          <w:noProof/>
+        </w:rPr>
         <w:drawing>
           <wp:inline distT="0" distB="0" distL="0" distR="0" wp14:anchorId="284B4A6D" wp14:editId="15CE2456">
             <wp:extent cx="6550297" cy="1168400"/>
@@ -3742,25 +3352,7 @@
           <w:sz w:val="24"/>
           <w:szCs w:val="24"/>
         </w:rPr>
-        <w:t>~</w:t>
-      </w:r>
-      <w:proofErr w:type="spellStart"/>
-      <w:r>
-        <w:rPr>
-          <w:rFonts w:ascii="Times New Roman" w:hAnsi="Times New Roman" w:cs="Times New Roman"/>
-          <w:sz w:val="24"/>
-          <w:szCs w:val="24"/>
-        </w:rPr>
-        <w:t>LocationFetcher</w:t>
-      </w:r>
-      <w:proofErr w:type="spellEnd"/>
-      <w:r>
-        <w:rPr>
-          <w:rFonts w:ascii="Times New Roman" w:hAnsi="Times New Roman" w:cs="Times New Roman"/>
-          <w:sz w:val="24"/>
-          <w:szCs w:val="24"/>
-        </w:rPr>
-        <w:t xml:space="preserve"> Class:</w:t>
+        <w:t>~LocationFetcher Class:</w:t>
       </w:r>
     </w:p>
     <w:p>
@@ -3779,6 +3371,13 @@
           <w:szCs w:val="24"/>
         </w:rPr>
         <w:tab/>
+      </w:r>
+      <w:r>
+        <w:rPr>
+          <w:rFonts w:ascii="Times New Roman" w:hAnsi="Times New Roman" w:cs="Times New Roman"/>
+          <w:sz w:val="24"/>
+          <w:szCs w:val="24"/>
+        </w:rPr>
         <w:t xml:space="preserve">This class gets the precise location using the location name the user input. The location name is passed to an API that </w:t>
       </w:r>
       <w:r>
@@ -3826,6 +3425,7 @@
       <w:r>
         <w:rPr>
           <w:rFonts w:ascii="Times New Roman" w:hAnsi="Times New Roman" w:cs="Times New Roman"/>
+          <w:noProof/>
           <w:sz w:val="24"/>
           <w:szCs w:val="24"/>
         </w:rPr>
@@ -3900,6 +3500,13 @@
           <w:szCs w:val="24"/>
         </w:rPr>
         <w:tab/>
+      </w:r>
+      <w:r>
+        <w:rPr>
+          <w:rFonts w:ascii="Times New Roman" w:hAnsi="Times New Roman" w:cs="Times New Roman"/>
+          <w:sz w:val="24"/>
+          <w:szCs w:val="24"/>
+        </w:rPr>
         <w:t xml:space="preserve">This class creates a location object with a name, longitude, and latitude. </w:t>
       </w:r>
     </w:p>
@@ -3917,7 +3524,6 @@
           <w:szCs w:val="24"/>
         </w:rPr>
       </w:pPr>
-      <w:proofErr w:type="spellStart"/>
       <w:r>
         <w:rPr>
           <w:rFonts w:ascii="Times New Roman" w:hAnsi="Times New Roman" w:cs="Times New Roman"/>
@@ -3940,16 +3546,7 @@
           <w:sz w:val="24"/>
           <w:szCs w:val="24"/>
         </w:rPr>
-        <w:t>Data</w:t>
-      </w:r>
-      <w:proofErr w:type="spellEnd"/>
-      <w:r>
-        <w:rPr>
-          <w:rFonts w:ascii="Times New Roman" w:hAnsi="Times New Roman" w:cs="Times New Roman"/>
-          <w:sz w:val="24"/>
-          <w:szCs w:val="24"/>
-        </w:rPr>
-        <w:t xml:space="preserve"> </w:t>
+        <w:t xml:space="preserve">Data </w:t>
       </w:r>
       <w:r>
         <w:rPr>
@@ -3973,10 +3570,10 @@
       <w:r>
         <w:rPr>
           <w:rFonts w:ascii="Times New Roman" w:hAnsi="Times New Roman" w:cs="Times New Roman"/>
-          <w:sz w:val="24"/>
-          <w:szCs w:val="24"/>
-        </w:rPr>
-        <w:lastRenderedPageBreak/>
+          <w:noProof/>
+          <w:sz w:val="24"/>
+          <w:szCs w:val="24"/>
+        </w:rPr>
         <w:drawing>
           <wp:inline distT="0" distB="0" distL="0" distR="0" wp14:anchorId="71195C12" wp14:editId="74EE160C">
             <wp:extent cx="3416476" cy="2806844"/>
@@ -4048,6 +3645,13 @@
           <w:szCs w:val="24"/>
         </w:rPr>
         <w:tab/>
+      </w:r>
+      <w:r>
+        <w:rPr>
+          <w:rFonts w:ascii="Times New Roman" w:hAnsi="Times New Roman" w:cs="Times New Roman"/>
+          <w:sz w:val="24"/>
+          <w:szCs w:val="24"/>
+        </w:rPr>
         <w:t>This class</w:t>
       </w:r>
       <w:r>
@@ -4071,6 +3675,7 @@
       <w:r>
         <w:rPr>
           <w:rFonts w:ascii="Times New Roman" w:hAnsi="Times New Roman" w:cs="Times New Roman"/>
+          <w:noProof/>
           <w:sz w:val="24"/>
           <w:szCs w:val="24"/>
         </w:rPr>
@@ -4145,23 +3750,13 @@
           <w:szCs w:val="24"/>
         </w:rPr>
       </w:pPr>
-      <w:proofErr w:type="spellStart"/>
-      <w:r>
-        <w:rPr>
-          <w:rFonts w:ascii="Times New Roman" w:hAnsi="Times New Roman" w:cs="Times New Roman"/>
-          <w:sz w:val="24"/>
-          <w:szCs w:val="24"/>
-        </w:rPr>
-        <w:t>getDates</w:t>
-      </w:r>
-      <w:proofErr w:type="spellEnd"/>
-      <w:r>
-        <w:rPr>
-          <w:rFonts w:ascii="Times New Roman" w:hAnsi="Times New Roman" w:cs="Times New Roman"/>
-          <w:sz w:val="24"/>
-          <w:szCs w:val="24"/>
-        </w:rPr>
-        <w:t xml:space="preserve"> function returns an array of all the da</w:t>
+      <w:r>
+        <w:rPr>
+          <w:rFonts w:ascii="Times New Roman" w:hAnsi="Times New Roman" w:cs="Times New Roman"/>
+          <w:sz w:val="24"/>
+          <w:szCs w:val="24"/>
+        </w:rPr>
+        <w:t>getDates function returns an array of all the da</w:t>
       </w:r>
       <w:r>
         <w:rPr>
@@ -4185,10 +3780,10 @@
       <w:r>
         <w:rPr>
           <w:rFonts w:ascii="Times New Roman" w:hAnsi="Times New Roman" w:cs="Times New Roman"/>
-          <w:sz w:val="24"/>
-          <w:szCs w:val="24"/>
-        </w:rPr>
-        <w:lastRenderedPageBreak/>
+          <w:noProof/>
+          <w:sz w:val="24"/>
+          <w:szCs w:val="24"/>
+        </w:rPr>
         <w:drawing>
           <wp:inline distT="0" distB="0" distL="0" distR="0" wp14:anchorId="6117C9BB" wp14:editId="77C7B5E9">
             <wp:extent cx="3790959" cy="2138289"/>
@@ -4240,7 +3835,6 @@
           <w:szCs w:val="24"/>
         </w:rPr>
       </w:pPr>
-      <w:proofErr w:type="spellStart"/>
       <w:r>
         <w:rPr>
           <w:rFonts w:ascii="Times New Roman" w:hAnsi="Times New Roman" w:cs="Times New Roman"/>
@@ -4255,16 +3849,7 @@
           <w:sz w:val="24"/>
           <w:szCs w:val="24"/>
         </w:rPr>
-        <w:t>electDates</w:t>
-      </w:r>
-      <w:proofErr w:type="spellEnd"/>
-      <w:r>
-        <w:rPr>
-          <w:rFonts w:ascii="Times New Roman" w:hAnsi="Times New Roman" w:cs="Times New Roman"/>
-          <w:sz w:val="24"/>
-          <w:szCs w:val="24"/>
-        </w:rPr>
-        <w:t xml:space="preserve"> function updates </w:t>
+        <w:t xml:space="preserve">electDates function updates </w:t>
       </w:r>
       <w:r>
         <w:rPr>
@@ -4320,6 +3905,7 @@
       <w:r>
         <w:rPr>
           <w:rFonts w:ascii="Times New Roman" w:hAnsi="Times New Roman" w:cs="Times New Roman"/>
+          <w:noProof/>
           <w:sz w:val="24"/>
           <w:szCs w:val="24"/>
         </w:rPr>
@@ -4374,23 +3960,13 @@
           <w:szCs w:val="24"/>
         </w:rPr>
       </w:pPr>
-      <w:proofErr w:type="spellStart"/>
-      <w:r>
-        <w:rPr>
-          <w:rFonts w:ascii="Times New Roman" w:hAnsi="Times New Roman" w:cs="Times New Roman"/>
-          <w:sz w:val="24"/>
-          <w:szCs w:val="24"/>
-        </w:rPr>
-        <w:t>getAllForecastTemperatures</w:t>
-      </w:r>
-      <w:proofErr w:type="spellEnd"/>
-      <w:r>
-        <w:rPr>
-          <w:rFonts w:ascii="Times New Roman" w:hAnsi="Times New Roman" w:cs="Times New Roman"/>
-          <w:sz w:val="24"/>
-          <w:szCs w:val="24"/>
-        </w:rPr>
-        <w:t xml:space="preserve"> function returns the temperature levels at the destination for all the forecasts.</w:t>
+      <w:r>
+        <w:rPr>
+          <w:rFonts w:ascii="Times New Roman" w:hAnsi="Times New Roman" w:cs="Times New Roman"/>
+          <w:sz w:val="24"/>
+          <w:szCs w:val="24"/>
+        </w:rPr>
+        <w:t>getAllForecastTemperatures function returns the temperature levels at the destination for all the forecasts.</w:t>
       </w:r>
     </w:p>
     <w:p>
@@ -4406,6 +3982,7 @@
       <w:r>
         <w:rPr>
           <w:rFonts w:ascii="Times New Roman" w:hAnsi="Times New Roman" w:cs="Times New Roman"/>
+          <w:noProof/>
           <w:sz w:val="24"/>
           <w:szCs w:val="24"/>
         </w:rPr>
@@ -4478,50 +4055,21 @@
           <w:szCs w:val="24"/>
         </w:rPr>
       </w:pPr>
-      <w:proofErr w:type="spellStart"/>
-      <w:r>
-        <w:rPr>
-          <w:rFonts w:ascii="Times New Roman" w:hAnsi="Times New Roman" w:cs="Times New Roman"/>
-          <w:sz w:val="24"/>
-          <w:szCs w:val="24"/>
-        </w:rPr>
-        <w:lastRenderedPageBreak/>
+      <w:r>
+        <w:rPr>
+          <w:rFonts w:ascii="Times New Roman" w:hAnsi="Times New Roman" w:cs="Times New Roman"/>
+          <w:sz w:val="24"/>
+          <w:szCs w:val="24"/>
+        </w:rPr>
         <w:t>getAllForecastWeather</w:t>
       </w:r>
-      <w:proofErr w:type="spellEnd"/>
-      <w:r>
-        <w:rPr>
-          <w:rFonts w:ascii="Times New Roman" w:hAnsi="Times New Roman" w:cs="Times New Roman"/>
-          <w:sz w:val="24"/>
-          <w:szCs w:val="24"/>
-        </w:rPr>
-        <w:t xml:space="preserve"> </w:t>
-      </w:r>
-      <w:r>
-        <w:rPr>
-          <w:rFonts w:ascii="Times New Roman" w:hAnsi="Times New Roman" w:cs="Times New Roman"/>
-          <w:sz w:val="24"/>
-          <w:szCs w:val="24"/>
-        </w:rPr>
-        <w:t xml:space="preserve">function returns an array containing all the </w:t>
-      </w:r>
-      <w:proofErr w:type="spellStart"/>
-      <w:r>
-        <w:rPr>
-          <w:rFonts w:ascii="Times New Roman" w:hAnsi="Times New Roman" w:cs="Times New Roman"/>
-          <w:sz w:val="24"/>
-          <w:szCs w:val="24"/>
-        </w:rPr>
-        <w:t>weatherMain</w:t>
-      </w:r>
-      <w:proofErr w:type="spellEnd"/>
-      <w:r>
-        <w:rPr>
-          <w:rFonts w:ascii="Times New Roman" w:hAnsi="Times New Roman" w:cs="Times New Roman"/>
-          <w:sz w:val="24"/>
-          <w:szCs w:val="24"/>
-        </w:rPr>
-        <w:t xml:space="preserve"> for the destination.</w:t>
+      <w:r>
+        <w:rPr>
+          <w:rFonts w:ascii="Times New Roman" w:hAnsi="Times New Roman" w:cs="Times New Roman"/>
+          <w:sz w:val="24"/>
+          <w:szCs w:val="24"/>
+        </w:rPr>
+        <w:t xml:space="preserve"> function returns an array containing all the weatherMain for the destination.</w:t>
       </w:r>
     </w:p>
     <w:p>
@@ -4537,6 +4085,7 @@
       <w:r>
         <w:rPr>
           <w:rFonts w:ascii="Times New Roman" w:hAnsi="Times New Roman" w:cs="Times New Roman"/>
+          <w:noProof/>
           <w:sz w:val="24"/>
           <w:szCs w:val="24"/>
         </w:rPr>
@@ -4591,49 +4140,21 @@
           <w:szCs w:val="24"/>
         </w:rPr>
       </w:pPr>
-      <w:proofErr w:type="spellStart"/>
-      <w:r>
-        <w:rPr>
-          <w:rFonts w:ascii="Times New Roman" w:hAnsi="Times New Roman" w:cs="Times New Roman"/>
-          <w:sz w:val="24"/>
-          <w:szCs w:val="24"/>
-        </w:rPr>
-        <w:t>updateClothesRecommendation</w:t>
-      </w:r>
-      <w:proofErr w:type="spellEnd"/>
-      <w:r>
-        <w:rPr>
-          <w:rFonts w:ascii="Times New Roman" w:hAnsi="Times New Roman" w:cs="Times New Roman"/>
-          <w:sz w:val="24"/>
-          <w:szCs w:val="24"/>
-        </w:rPr>
-        <w:t xml:space="preserve"> </w:t>
-      </w:r>
-      <w:r>
-        <w:rPr>
-          <w:rFonts w:ascii="Times New Roman" w:hAnsi="Times New Roman" w:cs="Times New Roman"/>
-          <w:sz w:val="24"/>
-          <w:szCs w:val="24"/>
-        </w:rPr>
-        <w:t xml:space="preserve">updates the clothes </w:t>
-      </w:r>
-      <w:proofErr w:type="spellStart"/>
-      <w:r>
-        <w:rPr>
-          <w:rFonts w:ascii="Times New Roman" w:hAnsi="Times New Roman" w:cs="Times New Roman"/>
-          <w:sz w:val="24"/>
-          <w:szCs w:val="24"/>
-        </w:rPr>
-        <w:t>recomendations</w:t>
-      </w:r>
-      <w:proofErr w:type="spellEnd"/>
-      <w:r>
-        <w:rPr>
-          <w:rFonts w:ascii="Times New Roman" w:hAnsi="Times New Roman" w:cs="Times New Roman"/>
-          <w:sz w:val="24"/>
-          <w:szCs w:val="24"/>
-        </w:rPr>
-        <w:t xml:space="preserve"> based on the temperature levels and the weather conditions. </w:t>
+      <w:r>
+        <w:rPr>
+          <w:rFonts w:ascii="Times New Roman" w:hAnsi="Times New Roman" w:cs="Times New Roman"/>
+          <w:sz w:val="24"/>
+          <w:szCs w:val="24"/>
+        </w:rPr>
+        <w:t xml:space="preserve">updateClothesRecommendation </w:t>
+      </w:r>
+      <w:r>
+        <w:rPr>
+          <w:rFonts w:ascii="Times New Roman" w:hAnsi="Times New Roman" w:cs="Times New Roman"/>
+          <w:sz w:val="24"/>
+          <w:szCs w:val="24"/>
+        </w:rPr>
+        <w:t xml:space="preserve">updates the clothes recomendations based on the temperature levels and the weather conditions. </w:t>
       </w:r>
     </w:p>
     <w:p>
@@ -4649,6 +4170,7 @@
       <w:r>
         <w:rPr>
           <w:rFonts w:ascii="Times New Roman" w:hAnsi="Times New Roman" w:cs="Times New Roman"/>
+          <w:noProof/>
           <w:sz w:val="24"/>
           <w:szCs w:val="24"/>
         </w:rPr>
@@ -4722,7 +4244,6 @@
           <w:sz w:val="24"/>
           <w:szCs w:val="24"/>
         </w:rPr>
-        <w:lastRenderedPageBreak/>
         <w:t>~</w:t>
       </w:r>
       <w:r>
@@ -4731,25 +4252,7 @@
           <w:sz w:val="24"/>
           <w:szCs w:val="24"/>
         </w:rPr>
-        <w:t xml:space="preserve"> </w:t>
-      </w:r>
-      <w:proofErr w:type="spellStart"/>
-      <w:r>
-        <w:rPr>
-          <w:rFonts w:ascii="Times New Roman" w:hAnsi="Times New Roman" w:cs="Times New Roman"/>
-          <w:sz w:val="24"/>
-          <w:szCs w:val="24"/>
-        </w:rPr>
-        <w:t>ClothesRecommendations</w:t>
-      </w:r>
-      <w:proofErr w:type="spellEnd"/>
-      <w:r>
-        <w:rPr>
-          <w:rFonts w:ascii="Times New Roman" w:hAnsi="Times New Roman" w:cs="Times New Roman"/>
-          <w:sz w:val="24"/>
-          <w:szCs w:val="24"/>
-        </w:rPr>
-        <w:t xml:space="preserve"> Class</w:t>
+        <w:t xml:space="preserve"> ClothesRecommendations Class</w:t>
       </w:r>
     </w:p>
     <w:p>
@@ -4768,25 +4271,14 @@
           <w:szCs w:val="24"/>
         </w:rPr>
         <w:tab/>
-        <w:t xml:space="preserve">This class stores recommended clothes that the user should consider bringing with them. The </w:t>
-      </w:r>
-      <w:proofErr w:type="spellStart"/>
-      <w:r>
-        <w:rPr>
-          <w:rFonts w:ascii="Times New Roman" w:hAnsi="Times New Roman" w:cs="Times New Roman"/>
-          <w:sz w:val="24"/>
-          <w:szCs w:val="24"/>
-        </w:rPr>
-        <w:t>clothesRecomendation</w:t>
-      </w:r>
-      <w:proofErr w:type="spellEnd"/>
-      <w:r>
-        <w:rPr>
-          <w:rFonts w:ascii="Times New Roman" w:hAnsi="Times New Roman" w:cs="Times New Roman"/>
-          <w:sz w:val="24"/>
-          <w:szCs w:val="24"/>
-        </w:rPr>
-        <w:t xml:space="preserve"> object gets a response message that is delivered by the bot to the user informing the user what clothes to bring depending on the temperature levels and weather conditions. </w:t>
+      </w:r>
+      <w:r>
+        <w:rPr>
+          <w:rFonts w:ascii="Times New Roman" w:hAnsi="Times New Roman" w:cs="Times New Roman"/>
+          <w:sz w:val="24"/>
+          <w:szCs w:val="24"/>
+        </w:rPr>
+        <w:t xml:space="preserve">This class stores recommended clothes that the user should consider bringing with them. The clothesRecomendation object gets a response message that is delivered by the bot to the user informing the user what clothes to bring depending on the temperature levels and weather conditions. </w:t>
       </w:r>
     </w:p>
     <w:p>
@@ -4823,23 +4315,13 @@
           <w:szCs w:val="24"/>
         </w:rPr>
       </w:pPr>
-      <w:proofErr w:type="spellStart"/>
-      <w:r>
-        <w:rPr>
-          <w:rFonts w:ascii="Times New Roman" w:hAnsi="Times New Roman" w:cs="Times New Roman"/>
-          <w:sz w:val="24"/>
-          <w:szCs w:val="24"/>
-        </w:rPr>
-        <w:t>updateByTemperature</w:t>
-      </w:r>
-      <w:proofErr w:type="spellEnd"/>
-      <w:r>
-        <w:rPr>
-          <w:rFonts w:ascii="Times New Roman" w:hAnsi="Times New Roman" w:cs="Times New Roman"/>
-          <w:sz w:val="24"/>
-          <w:szCs w:val="24"/>
-        </w:rPr>
-        <w:t xml:space="preserve"> function </w:t>
+      <w:r>
+        <w:rPr>
+          <w:rFonts w:ascii="Times New Roman" w:hAnsi="Times New Roman" w:cs="Times New Roman"/>
+          <w:sz w:val="24"/>
+          <w:szCs w:val="24"/>
+        </w:rPr>
+        <w:t xml:space="preserve">updateByTemperature function </w:t>
       </w:r>
       <w:r>
         <w:rPr>
@@ -4879,6 +4361,7 @@
       <w:r>
         <w:rPr>
           <w:rFonts w:ascii="Times New Roman" w:hAnsi="Times New Roman" w:cs="Times New Roman"/>
+          <w:noProof/>
           <w:sz w:val="24"/>
           <w:szCs w:val="24"/>
         </w:rPr>
@@ -4941,23 +4424,13 @@
           <w:szCs w:val="24"/>
         </w:rPr>
       </w:pPr>
-      <w:proofErr w:type="spellStart"/>
-      <w:r>
-        <w:rPr>
-          <w:rFonts w:ascii="Times New Roman" w:hAnsi="Times New Roman" w:cs="Times New Roman"/>
-          <w:sz w:val="24"/>
-          <w:szCs w:val="24"/>
-        </w:rPr>
-        <w:t>updateByWeather</w:t>
-      </w:r>
-      <w:proofErr w:type="spellEnd"/>
-      <w:r>
-        <w:rPr>
-          <w:rFonts w:ascii="Times New Roman" w:hAnsi="Times New Roman" w:cs="Times New Roman"/>
-          <w:sz w:val="24"/>
-          <w:szCs w:val="24"/>
-        </w:rPr>
-        <w:t xml:space="preserve"> function increments the clothes based on weather conditions such as rainy weather. </w:t>
+      <w:r>
+        <w:rPr>
+          <w:rFonts w:ascii="Times New Roman" w:hAnsi="Times New Roman" w:cs="Times New Roman"/>
+          <w:sz w:val="24"/>
+          <w:szCs w:val="24"/>
+        </w:rPr>
+        <w:t xml:space="preserve">updateByWeather function increments the clothes based on weather conditions such as rainy weather. </w:t>
       </w:r>
     </w:p>
     <w:p>
@@ -4973,6 +4446,7 @@
       <w:r>
         <w:rPr>
           <w:rFonts w:ascii="Times New Roman" w:hAnsi="Times New Roman" w:cs="Times New Roman"/>
+          <w:noProof/>
           <w:sz w:val="24"/>
           <w:szCs w:val="24"/>
         </w:rPr>
@@ -5027,7 +4501,6 @@
           <w:szCs w:val="24"/>
         </w:rPr>
       </w:pPr>
-      <w:proofErr w:type="spellStart"/>
       <w:r>
         <w:rPr>
           <w:rFonts w:ascii="Times New Roman" w:hAnsi="Times New Roman" w:cs="Times New Roman"/>
@@ -5036,7 +4509,6 @@
         </w:rPr>
         <w:t>temperatureBetween</w:t>
       </w:r>
-      <w:proofErr w:type="spellEnd"/>
       <w:r>
         <w:rPr>
           <w:rFonts w:ascii="Times New Roman" w:hAnsi="Times New Roman" w:cs="Times New Roman"/>
@@ -5059,6 +4531,7 @@
       <w:r>
         <w:rPr>
           <w:rFonts w:ascii="Times New Roman" w:hAnsi="Times New Roman" w:cs="Times New Roman"/>
+          <w:noProof/>
           <w:sz w:val="24"/>
           <w:szCs w:val="24"/>
         </w:rPr>
@@ -5113,24 +4586,13 @@
           <w:szCs w:val="24"/>
         </w:rPr>
       </w:pPr>
-      <w:proofErr w:type="spellStart"/>
-      <w:r>
-        <w:rPr>
-          <w:rFonts w:ascii="Times New Roman" w:hAnsi="Times New Roman" w:cs="Times New Roman"/>
-          <w:sz w:val="24"/>
-          <w:szCs w:val="24"/>
-        </w:rPr>
-        <w:lastRenderedPageBreak/>
-        <w:t>getMessage</w:t>
-      </w:r>
-      <w:proofErr w:type="spellEnd"/>
-      <w:r>
-        <w:rPr>
-          <w:rFonts w:ascii="Times New Roman" w:hAnsi="Times New Roman" w:cs="Times New Roman"/>
-          <w:sz w:val="24"/>
-          <w:szCs w:val="24"/>
-        </w:rPr>
-        <w:t xml:space="preserve"> function returns a list element of all the clothes the user will need for their trip. It checks whether the clothe type has been incremented and returns a message accordingly</w:t>
+      <w:r>
+        <w:rPr>
+          <w:rFonts w:ascii="Times New Roman" w:hAnsi="Times New Roman" w:cs="Times New Roman"/>
+          <w:sz w:val="24"/>
+          <w:szCs w:val="24"/>
+        </w:rPr>
+        <w:t>getMessage function returns a list element of all the clothes the user will need for their trip. It checks whether the clothe type has been incremented and returns a message accordingly</w:t>
       </w:r>
       <w:r>
         <w:rPr>
@@ -5153,6 +4615,7 @@
       <w:r>
         <w:rPr>
           <w:rFonts w:ascii="Times New Roman" w:hAnsi="Times New Roman" w:cs="Times New Roman"/>
+          <w:noProof/>
           <w:sz w:val="24"/>
           <w:szCs w:val="24"/>
         </w:rPr>
@@ -5213,6 +4676,7 @@
       <w:r>
         <w:rPr>
           <w:rFonts w:ascii="Times New Roman" w:hAnsi="Times New Roman" w:cs="Times New Roman"/>
+          <w:noProof/>
           <w:sz w:val="24"/>
           <w:szCs w:val="24"/>
         </w:rPr>
@@ -5267,49 +4731,13 @@
           <w:szCs w:val="24"/>
         </w:rPr>
       </w:pPr>
-      <w:proofErr w:type="spellStart"/>
-      <w:r>
-        <w:rPr>
-          <w:rFonts w:ascii="Times New Roman" w:hAnsi="Times New Roman" w:cs="Times New Roman"/>
-          <w:sz w:val="24"/>
-          <w:szCs w:val="24"/>
-        </w:rPr>
-        <w:t>combineRecomendations</w:t>
-      </w:r>
-      <w:proofErr w:type="spellEnd"/>
-      <w:r>
-        <w:rPr>
-          <w:rFonts w:ascii="Times New Roman" w:hAnsi="Times New Roman" w:cs="Times New Roman"/>
-          <w:sz w:val="24"/>
-          <w:szCs w:val="24"/>
-        </w:rPr>
-        <w:t xml:space="preserve"> functions combines the clothes recommendations of two </w:t>
-      </w:r>
-      <w:proofErr w:type="spellStart"/>
-      <w:r>
-        <w:rPr>
-          <w:rFonts w:ascii="Times New Roman" w:hAnsi="Times New Roman" w:cs="Times New Roman"/>
-          <w:sz w:val="24"/>
-          <w:szCs w:val="24"/>
-        </w:rPr>
-        <w:t>clothesRecomendation</w:t>
-      </w:r>
-      <w:proofErr w:type="spellEnd"/>
-      <w:r>
-        <w:rPr>
-          <w:rFonts w:ascii="Times New Roman" w:hAnsi="Times New Roman" w:cs="Times New Roman"/>
-          <w:sz w:val="24"/>
-          <w:szCs w:val="24"/>
-        </w:rPr>
-        <w:t xml:space="preserve"> objects.</w:t>
-      </w:r>
-      <w:r>
-        <w:rPr>
-          <w:rFonts w:ascii="Times New Roman" w:hAnsi="Times New Roman" w:cs="Times New Roman"/>
-          <w:sz w:val="24"/>
-          <w:szCs w:val="24"/>
-        </w:rPr>
-        <w:t xml:space="preserve"> The purpose of this function is that if the is travelling to countries of similar weather forecasts they’re told to bring the necessary clothes just once </w:t>
+      <w:r>
+        <w:rPr>
+          <w:rFonts w:ascii="Times New Roman" w:hAnsi="Times New Roman" w:cs="Times New Roman"/>
+          <w:sz w:val="24"/>
+          <w:szCs w:val="24"/>
+        </w:rPr>
+        <w:t xml:space="preserve">combineRecomendations functions combines the clothes recommendations of two clothesRecomendation objects. The purpose of this function is that if the is travelling to countries of similar weather forecasts they’re told to bring the necessary clothes just once </w:t>
       </w:r>
       <w:r>
         <w:rPr>
@@ -5340,10 +4768,10 @@
       <w:r>
         <w:rPr>
           <w:rFonts w:ascii="Times New Roman" w:hAnsi="Times New Roman" w:cs="Times New Roman"/>
-          <w:sz w:val="24"/>
-          <w:szCs w:val="24"/>
-        </w:rPr>
-        <w:lastRenderedPageBreak/>
+          <w:noProof/>
+          <w:sz w:val="24"/>
+          <w:szCs w:val="24"/>
+        </w:rPr>
         <w:drawing>
           <wp:inline distT="0" distB="0" distL="0" distR="0" wp14:anchorId="462BB294" wp14:editId="156EBAC0">
             <wp:extent cx="3543482" cy="2883048"/>
@@ -5520,20 +4948,13 @@
     <w:p>
       <w:pPr>
         <w:spacing w:line="360" w:lineRule="auto"/>
-        <w:rPr>
-          <w:rFonts w:ascii="Times New Roman" w:hAnsi="Times New Roman" w:cs="Times New Roman"/>
-          <w:sz w:val="24"/>
-          <w:szCs w:val="24"/>
-        </w:rPr>
-      </w:pPr>
-      <w:r>
-        <w:rPr>
-          <w:rFonts w:ascii="Times New Roman" w:hAnsi="Times New Roman" w:cs="Times New Roman"/>
-          <w:sz w:val="24"/>
-          <w:szCs w:val="24"/>
+      </w:pPr>
+      <w:r>
+        <w:rPr>
+          <w:noProof/>
         </w:rPr>
         <w:drawing>
-          <wp:inline distT="0" distB="0" distL="0" distR="0" wp14:anchorId="5739F10A" wp14:editId="64E0FFA5">
+          <wp:inline distT="0" distB="0" distL="0" distR="0" wp14:anchorId="5739F10A" wp14:editId="5071D347">
             <wp:extent cx="3073558" cy="2844946"/>
             <wp:effectExtent l="0" t="0" r="0" b="0"/>
             <wp:docPr id="32" name="Picture 32" descr="A picture containing text, black, electronics, white&#10;&#10;Description automatically generated"/>
@@ -5544,11 +4965,17 @@
               <a:graphicData uri="http://schemas.openxmlformats.org/drawingml/2006/picture">
                 <pic:pic xmlns:pic="http://schemas.openxmlformats.org/drawingml/2006/picture">
                   <pic:nvPicPr>
-                    <pic:cNvPr id="32" name="Picture 32" descr="A picture containing text, black, electronics, white&#10;&#10;Description automatically generated"/>
+                    <pic:cNvPr id="0" name="Picture 32"/>
                     <pic:cNvPicPr/>
                   </pic:nvPicPr>
                   <pic:blipFill>
-                    <a:blip r:embed="rId40"/>
+                    <a:blip r:embed="rId40">
+                      <a:extLst>
+                        <a:ext uri="{28A0092B-C50C-407E-A947-70E740481C1C}">
+                          <a14:useLocalDpi xmlns:a14="http://schemas.microsoft.com/office/drawing/2010/main" val="0"/>
+                        </a:ext>
+                      </a:extLst>
+                    </a:blip>
                     <a:stretch>
                       <a:fillRect/>
                     </a:stretch>
@@ -5572,17 +4999,10 @@
     <w:p>
       <w:pPr>
         <w:rPr>
-          <w:rFonts w:ascii="Times New Roman" w:hAnsi="Times New Roman" w:cs="Times New Roman"/>
-          <w:sz w:val="24"/>
-          <w:szCs w:val="24"/>
-        </w:rPr>
-      </w:pPr>
-      <w:r>
-        <w:rPr>
-          <w:rFonts w:ascii="Times New Roman" w:hAnsi="Times New Roman" w:cs="Times New Roman"/>
-          <w:sz w:val="24"/>
-          <w:szCs w:val="24"/>
-        </w:rPr>
+          <w:u w:val="single"/>
+        </w:rPr>
+      </w:pPr>
+      <w:r>
         <w:br w:type="page"/>
       </w:r>
     </w:p>
@@ -5590,18 +5010,120 @@
       <w:pPr>
         <w:spacing w:line="360" w:lineRule="auto"/>
         <w:rPr>
-          <w:rFonts w:ascii="Times New Roman" w:hAnsi="Times New Roman" w:cs="Times New Roman"/>
-          <w:sz w:val="24"/>
-          <w:szCs w:val="24"/>
-        </w:rPr>
-      </w:pPr>
-      <w:r>
-        <w:rPr>
-          <w:rFonts w:ascii="Times New Roman" w:hAnsi="Times New Roman" w:cs="Times New Roman"/>
-          <w:sz w:val="24"/>
-          <w:szCs w:val="24"/>
-        </w:rPr>
-        <w:lastRenderedPageBreak/>
+          <w:rFonts w:ascii="Times New Roman" w:hAnsi="Times New Roman" w:eastAsia="Times New Roman" w:cs="Times New Roman"/>
+          <w:sz w:val="28"/>
+          <w:szCs w:val="28"/>
+          <w:u w:val="single"/>
+        </w:rPr>
+      </w:pPr>
+      <w:r>
+        <w:rPr>
+          <w:rFonts w:ascii="Times New Roman" w:hAnsi="Times New Roman" w:eastAsia="Times New Roman" w:cs="Times New Roman"/>
+          <w:sz w:val="28"/>
+          <w:szCs w:val="28"/>
+          <w:u w:val="single"/>
+        </w:rPr>
+        <w:t>Testing.</w:t>
+      </w:r>
+    </w:p>
+    <w:p>
+      <w:pPr>
+        <w:spacing w:line="360" w:lineRule="auto"/>
+        <w:rPr>
+          <w:rFonts w:ascii="Times New Roman" w:hAnsi="Times New Roman" w:eastAsia="Times New Roman" w:cs="Times New Roman"/>
+          <w:sz w:val="24"/>
+          <w:szCs w:val="24"/>
+        </w:rPr>
+      </w:pPr>
+      <w:r>
+        <w:rPr>
+          <w:rFonts w:ascii="Times New Roman" w:hAnsi="Times New Roman" w:eastAsia="Times New Roman" w:cs="Times New Roman"/>
+          <w:sz w:val="24"/>
+          <w:szCs w:val="24"/>
+        </w:rPr>
+        <w:t>We used qUnit for our first milestone, but after conducting some further study on testing in JavaScript, we realized that JEST would be the best option for us.</w:t>
+      </w:r>
+    </w:p>
+    <w:p>
+      <w:pPr>
+        <w:spacing w:line="360" w:lineRule="auto"/>
+        <w:rPr>
+          <w:rFonts w:ascii="Times New Roman" w:hAnsi="Times New Roman" w:eastAsia="Times New Roman" w:cs="Times New Roman"/>
+          <w:sz w:val="24"/>
+          <w:szCs w:val="24"/>
+        </w:rPr>
+      </w:pPr>
+      <w:r>
+        <w:rPr>
+          <w:rFonts w:ascii="Times New Roman" w:hAnsi="Times New Roman" w:eastAsia="Times New Roman" w:cs="Times New Roman"/>
+          <w:sz w:val="24"/>
+          <w:szCs w:val="24"/>
+        </w:rPr>
+        <w:t>JEST has more up-to-date information and resources available online, therefore we've made this decision. JEST is also a lot more legible and simpler to create code with.</w:t>
+      </w:r>
+    </w:p>
+    <w:p>
+      <w:pPr>
+        <w:spacing w:line="360" w:lineRule="auto"/>
+        <w:rPr>
+          <w:rFonts w:ascii="Times New Roman" w:hAnsi="Times New Roman" w:eastAsia="Times New Roman" w:cs="Times New Roman"/>
+          <w:sz w:val="24"/>
+          <w:szCs w:val="24"/>
+        </w:rPr>
+      </w:pPr>
+      <w:r>
+        <w:rPr>
+          <w:rFonts w:ascii="Times New Roman" w:hAnsi="Times New Roman" w:eastAsia="Times New Roman" w:cs="Times New Roman"/>
+          <w:sz w:val="24"/>
+          <w:szCs w:val="24"/>
+        </w:rPr>
+        <w:t>JEST also makes mocking HTML elements for testing reasons easier.</w:t>
+      </w:r>
+    </w:p>
+    <w:p>
+      <w:pPr>
+        <w:spacing w:line="360" w:lineRule="auto"/>
+        <w:rPr>
+          <w:rFonts w:ascii="Times New Roman" w:hAnsi="Times New Roman" w:eastAsia="Times New Roman" w:cs="Times New Roman"/>
+          <w:sz w:val="24"/>
+          <w:szCs w:val="24"/>
+        </w:rPr>
+      </w:pPr>
+    </w:p>
+    <w:p>
+      <w:pPr>
+        <w:rPr>
+          <w:rFonts w:ascii="Times New Roman" w:hAnsi="Times New Roman" w:cs="Times New Roman"/>
+          <w:sz w:val="24"/>
+          <w:szCs w:val="24"/>
+        </w:rPr>
+      </w:pPr>
+      <w:r>
+        <w:rPr>
+          <w:rFonts w:ascii="Times New Roman" w:hAnsi="Times New Roman" w:cs="Times New Roman"/>
+          <w:sz w:val="24"/>
+          <w:szCs w:val="24"/>
+        </w:rPr>
+        <w:br w:type="page"/>
+      </w:r>
+    </w:p>
+    <w:p>
+      <w:pPr>
+        <w:spacing w:line="360" w:lineRule="auto"/>
+        <w:rPr>
+          <w:rFonts w:ascii="Times New Roman" w:hAnsi="Times New Roman" w:cs="Times New Roman"/>
+          <w:sz w:val="24"/>
+          <w:szCs w:val="24"/>
+          <w:u w:val="single"/>
+        </w:rPr>
+      </w:pPr>
+      <w:r>
+        <w:rPr>
+          <w:rFonts w:ascii="Times New Roman" w:hAnsi="Times New Roman" w:cs="Times New Roman"/>
+          <w:sz w:val="28"/>
+          <w:szCs w:val="28"/>
+          <w:u w:val="single"/>
+        </w:rPr>
         <w:t>Contributors</w:t>
       </w:r>
     </w:p>
@@ -5612,23 +5134,13 @@
           <w:rFonts w:ascii="Arial" w:hAnsi="Arial"/>
         </w:rPr>
       </w:pPr>
-      <w:proofErr w:type="spellStart"/>
-      <w:r>
-        <w:rPr>
-          <w:rFonts w:ascii="Times New Roman" w:hAnsi="Times New Roman" w:cs="Times New Roman"/>
-          <w:sz w:val="24"/>
-          <w:szCs w:val="24"/>
-        </w:rPr>
-        <w:t>Bara’ah</w:t>
-      </w:r>
-      <w:proofErr w:type="spellEnd"/>
-      <w:r>
-        <w:rPr>
-          <w:rFonts w:ascii="Times New Roman" w:hAnsi="Times New Roman" w:cs="Times New Roman"/>
-          <w:sz w:val="24"/>
-          <w:szCs w:val="24"/>
-        </w:rPr>
-        <w:t xml:space="preserve"> Nidal Afana -3054933</w:t>
+      <w:r>
+        <w:rPr>
+          <w:rFonts w:ascii="Times New Roman" w:hAnsi="Times New Roman" w:cs="Times New Roman"/>
+          <w:sz w:val="24"/>
+          <w:szCs w:val="24"/>
+        </w:rPr>
+        <w:t>Bara’ah Nidal Afana -3054933</w:t>
       </w:r>
       <w:r>
         <w:rPr>
@@ -5688,71 +5200,207 @@
           <w:szCs w:val="24"/>
         </w:rPr>
       </w:pPr>
-      <w:proofErr w:type="spellStart"/>
-      <w:r>
-        <w:rPr>
-          <w:rFonts w:ascii="Times New Roman" w:hAnsi="Times New Roman" w:cs="Times New Roman"/>
-          <w:sz w:val="24"/>
-          <w:szCs w:val="24"/>
-        </w:rPr>
-        <w:t>Mert</w:t>
-      </w:r>
-      <w:proofErr w:type="spellEnd"/>
-      <w:r>
-        <w:rPr>
-          <w:rFonts w:ascii="Times New Roman" w:hAnsi="Times New Roman" w:cs="Times New Roman"/>
+      <w:r>
+        <w:rPr>
+          <w:rFonts w:ascii="Times New Roman" w:hAnsi="Times New Roman" w:cs="Times New Roman"/>
+          <w:sz w:val="24"/>
+          <w:szCs w:val="24"/>
+        </w:rPr>
+        <w:t>Mert Bekar</w:t>
+      </w:r>
+      <w:r>
+        <w:rPr>
+          <w:rFonts w:ascii="Times New Roman" w:hAnsi="Times New Roman" w:cs="Times New Roman"/>
+          <w:sz w:val="24"/>
+          <w:szCs w:val="24"/>
+        </w:rPr>
+        <w:t xml:space="preserve"> – 3050376 </w:t>
+      </w:r>
+    </w:p>
+    <w:p>
+      <w:pPr>
+        <w:spacing w:line="360" w:lineRule="auto"/>
+        <w:rPr>
+          <w:rFonts w:ascii="Times New Roman" w:hAnsi="Times New Roman" w:eastAsia="Times New Roman" w:cs="Times New Roman"/>
+          <w:sz w:val="28"/>
+          <w:szCs w:val="28"/>
+          <w:u w:val="single"/>
+        </w:rPr>
+      </w:pPr>
+      <w:r>
+        <w:rPr>
+          <w:rFonts w:ascii="Times New Roman" w:hAnsi="Times New Roman" w:cs="Times New Roman"/>
+          <w:sz w:val="28"/>
+          <w:szCs w:val="28"/>
+          <w:u w:val="single"/>
+        </w:rPr>
+        <w:t>Referencing</w:t>
+      </w:r>
+    </w:p>
+    <w:p>
+      <w:pPr>
+        <w:spacing w:line="360" w:lineRule="auto"/>
+        <w:rPr>
+          <w:rFonts w:ascii="Times New Roman" w:hAnsi="Times New Roman" w:eastAsia="Times New Roman" w:cs="Times New Roman"/>
+          <w:color w:val="000000" w:themeColor="text1"/>
+          <w:sz w:val="24"/>
+          <w:szCs w:val="24"/>
+        </w:rPr>
+      </w:pPr>
+      <w:r>
+        <w:rPr>
+          <w:rFonts w:ascii="Times New Roman" w:hAnsi="Times New Roman" w:eastAsia="Times New Roman" w:cs="Times New Roman"/>
+          <w:color w:val="000000" w:themeColor="text1"/>
+          <w:sz w:val="24"/>
+          <w:szCs w:val="24"/>
+        </w:rPr>
+        <w:t xml:space="preserve">Jestjs.io. 2022. </w:t>
+      </w:r>
+      <w:r>
+        <w:rPr>
+          <w:rFonts w:ascii="Times New Roman" w:hAnsi="Times New Roman" w:eastAsia="Times New Roman" w:cs="Times New Roman"/>
+          <w:i/>
+          <w:iCs/>
+          <w:color w:val="000000" w:themeColor="text1"/>
+          <w:sz w:val="24"/>
+          <w:szCs w:val="24"/>
+        </w:rPr>
+        <w:t>ES6 Class Mocks · Jest</w:t>
+      </w:r>
+      <w:r>
+        <w:rPr>
+          <w:rFonts w:ascii="Times New Roman" w:hAnsi="Times New Roman" w:eastAsia="Times New Roman" w:cs="Times New Roman"/>
+          <w:color w:val="000000" w:themeColor="text1"/>
+          <w:sz w:val="24"/>
+          <w:szCs w:val="24"/>
+        </w:rPr>
+        <w:t>. [online] Available at: &lt;https://jestjs.io/docs/es6-class-mocks&gt; [Accessed 20 April 2022].</w:t>
+      </w:r>
+    </w:p>
+    <w:p>
+      <w:pPr>
+        <w:spacing w:line="360" w:lineRule="auto"/>
+        <w:rPr>
+          <w:rFonts w:ascii="Times New Roman" w:hAnsi="Times New Roman" w:eastAsia="Times New Roman" w:cs="Times New Roman"/>
+          <w:color w:val="000000" w:themeColor="text1"/>
+          <w:sz w:val="24"/>
+          <w:szCs w:val="24"/>
+        </w:rPr>
+      </w:pPr>
+      <w:r>
+        <w:rPr>
+          <w:rFonts w:ascii="Times New Roman" w:hAnsi="Times New Roman" w:eastAsia="Times New Roman" w:cs="Times New Roman"/>
+          <w:color w:val="000000" w:themeColor="text1"/>
+          <w:sz w:val="24"/>
+          <w:szCs w:val="24"/>
+        </w:rPr>
+        <w:t xml:space="preserve">Jestjs.io. 2022. </w:t>
+      </w:r>
+      <w:r>
+        <w:rPr>
+          <w:rFonts w:ascii="Times New Roman" w:hAnsi="Times New Roman" w:eastAsia="Times New Roman" w:cs="Times New Roman"/>
+          <w:i/>
+          <w:iCs/>
+          <w:color w:val="000000" w:themeColor="text1"/>
+          <w:sz w:val="24"/>
+          <w:szCs w:val="24"/>
+        </w:rPr>
+        <w:t>Expect · Jest</w:t>
+      </w:r>
+      <w:r>
+        <w:rPr>
+          <w:rFonts w:ascii="Times New Roman" w:hAnsi="Times New Roman" w:eastAsia="Times New Roman" w:cs="Times New Roman"/>
+          <w:color w:val="000000" w:themeColor="text1"/>
+          <w:sz w:val="24"/>
+          <w:szCs w:val="24"/>
+        </w:rPr>
+        <w:t>. [online] Available at: &lt;https://jestjs.io/docs/expect&gt; [Accessed 20 April 2022].</w:t>
+      </w:r>
+    </w:p>
+    <w:p>
+      <w:pPr>
+        <w:spacing w:line="360" w:lineRule="auto"/>
+        <w:rPr>
+          <w:sz w:val="24"/>
+          <w:szCs w:val="24"/>
+        </w:rPr>
+      </w:pPr>
+      <w:hyperlink r:id="rId41">
+        <w:r>
+          <w:rPr>
+            <w:rStyle w:val="Hyperlink"/>
+            <w:rFonts w:ascii="Times New Roman" w:hAnsi="Times New Roman" w:eastAsia="Times New Roman" w:cs="Times New Roman"/>
+            <w:sz w:val="24"/>
+            <w:szCs w:val="24"/>
+          </w:rPr>
+          <w:t>https://stackoverflow.com/questions/41098009/mocking-document-in-jest</w:t>
+        </w:r>
+      </w:hyperlink>
+    </w:p>
+    <w:p>
+      <w:pPr>
+        <w:spacing w:line="360" w:lineRule="auto"/>
+        <w:rPr>
+          <w:rFonts w:ascii="Times New Roman" w:hAnsi="Times New Roman" w:eastAsia="Times New Roman" w:cs="Times New Roman"/>
+          <w:color w:val="000000" w:themeColor="text1"/>
+          <w:sz w:val="24"/>
+          <w:szCs w:val="24"/>
+        </w:rPr>
+      </w:pPr>
+      <w:hyperlink r:id="rId42">
+        <w:r>
+          <w:rPr>
+            <w:rStyle w:val="Hyperlink"/>
+            <w:rFonts w:ascii="Times New Roman" w:hAnsi="Times New Roman" w:eastAsia="Times New Roman" w:cs="Times New Roman"/>
+            <w:sz w:val="24"/>
+            <w:szCs w:val="24"/>
+          </w:rPr>
+          <w:t>https://jest-bot.github.io/jest/docs/configuration.html</w:t>
+        </w:r>
+      </w:hyperlink>
+      <w:r>
+        <w:rPr>
+          <w:rFonts w:ascii="Times New Roman" w:hAnsi="Times New Roman" w:eastAsia="Times New Roman" w:cs="Times New Roman"/>
+          <w:color w:val="000000" w:themeColor="text1"/>
           <w:sz w:val="24"/>
           <w:szCs w:val="24"/>
         </w:rPr>
         <w:t xml:space="preserve"> </w:t>
       </w:r>
-      <w:proofErr w:type="spellStart"/>
-      <w:r>
-        <w:rPr>
-          <w:rFonts w:ascii="Times New Roman" w:hAnsi="Times New Roman" w:cs="Times New Roman"/>
-          <w:sz w:val="24"/>
-          <w:szCs w:val="24"/>
-        </w:rPr>
-        <w:t>Bekar</w:t>
-      </w:r>
-      <w:proofErr w:type="spellEnd"/>
-      <w:r>
-        <w:rPr>
-          <w:rFonts w:ascii="Times New Roman" w:hAnsi="Times New Roman" w:cs="Times New Roman"/>
-          <w:sz w:val="24"/>
-          <w:szCs w:val="24"/>
-        </w:rPr>
-        <w:t xml:space="preserve"> – </w:t>
-      </w:r>
-      <w:r>
-        <w:rPr>
-          <w:rFonts w:ascii="Times New Roman" w:hAnsi="Times New Roman" w:cs="Times New Roman"/>
-          <w:sz w:val="24"/>
-          <w:szCs w:val="24"/>
-        </w:rPr>
-        <w:t>3050376</w:t>
-      </w:r>
-      <w:r>
-        <w:rPr>
-          <w:rFonts w:ascii="Times New Roman" w:hAnsi="Times New Roman" w:cs="Times New Roman"/>
+    </w:p>
+    <w:p>
+      <w:pPr>
+        <w:spacing w:line="360" w:lineRule="auto"/>
+        <w:rPr>
+          <w:rFonts w:ascii="Times New Roman" w:hAnsi="Times New Roman" w:eastAsia="Times New Roman" w:cs="Times New Roman"/>
+          <w:color w:val="000000" w:themeColor="text1"/>
+          <w:sz w:val="24"/>
+          <w:szCs w:val="24"/>
+        </w:rPr>
+      </w:pPr>
+      <w:hyperlink r:id="rId43">
+        <w:r>
+          <w:rPr>
+            <w:rStyle w:val="Hyperlink"/>
+            <w:rFonts w:ascii="Times New Roman" w:hAnsi="Times New Roman" w:eastAsia="Times New Roman" w:cs="Times New Roman"/>
+            <w:sz w:val="24"/>
+            <w:szCs w:val="24"/>
+          </w:rPr>
+          <w:t>https://github.com/jsdom/jsdom</w:t>
+        </w:r>
+      </w:hyperlink>
+      <w:r>
+        <w:rPr>
+          <w:rFonts w:ascii="Times New Roman" w:hAnsi="Times New Roman" w:eastAsia="Times New Roman" w:cs="Times New Roman"/>
+          <w:color w:val="000000" w:themeColor="text1"/>
           <w:sz w:val="24"/>
           <w:szCs w:val="24"/>
         </w:rPr>
         <w:t xml:space="preserve"> </w:t>
       </w:r>
     </w:p>
-    <w:p>
-      <w:pPr>
-        <w:spacing w:line="360" w:lineRule="auto"/>
-        <w:rPr>
-          <w:rFonts w:ascii="Times New Roman" w:hAnsi="Times New Roman" w:cs="Times New Roman"/>
-          <w:sz w:val="24"/>
-          <w:szCs w:val="24"/>
-        </w:rPr>
-      </w:pPr>
-    </w:p>
     <w:sectPr>
-      <w:footerReference w:type="default" r:id="rId41"/>
+      <w:footerReference w:type="default" r:id="rId44"/>
       <w:pgSz w:w="11906" w:h="16838"/>
       <w:pgMar w:top="1440" w:right="1440" w:bottom="1440" w:left="1440" w:header="708" w:footer="708" w:gutter="0"/>
       <w:cols w:space="708"/>
@@ -5763,7 +5411,7 @@
 </file>
 
 <file path=word/endnotes.xml><?xml version="1.0" encoding="utf-8"?>
-<w:endnotes xmlns:wpc="http://schemas.microsoft.com/office/word/2010/wordprocessingCanvas" xmlns:cx="http://schemas.microsoft.com/office/drawing/2014/chartex" xmlns:cx1="http://schemas.microsoft.com/office/drawing/2015/9/8/chartex" xmlns:cx2="http://schemas.microsoft.com/office/drawing/2015/10/21/chartex" xmlns:cx3="http://schemas.microsoft.com/office/drawing/2016/5/9/chartex" xmlns:cx4="http://schemas.microsoft.com/office/drawing/2016/5/10/chartex" xmlns:cx5="http://schemas.microsoft.com/office/drawing/2016/5/11/chartex" xmlns:cx6="http://schemas.microsoft.com/office/drawing/2016/5/12/chartex" xmlns:cx7="http://schemas.microsoft.com/office/drawing/2016/5/13/chartex" xmlns:cx8="http://schemas.microsoft.com/office/drawing/2016/5/14/chartex" xmlns:mc="http://schemas.openxmlformats.org/markup-compatibility/2006" xmlns:aink="http://schemas.microsoft.com/office/drawing/2016/ink" xmlns:am3d="http://schemas.microsoft.com/office/drawing/2017/model3d" xmlns:o="urn:schemas-microsoft-com:office:office" xmlns:r="http://schemas.openxmlformats.org/officeDocument/2006/relationships" xmlns:m="http://schemas.openxmlformats.org/officeDocument/2006/math" xmlns:v="urn:schemas-microsoft-com:vml" xmlns:wp14="http://schemas.microsoft.com/office/word/2010/wordprocessingDrawing" xmlns:wp="http://schemas.openxmlformats.org/drawingml/2006/wordprocessingDrawing" xmlns:w10="urn:schemas-microsoft-com:office:word" xmlns:w="http://schemas.openxmlformats.org/wordprocessingml/2006/main" xmlns:w14="http://schemas.microsoft.com/office/word/2010/wordml" xmlns:w15="http://schemas.microsoft.com/office/word/2012/wordml" xmlns:w16cex="http://schemas.microsoft.com/office/word/2018/wordml/cex" xmlns:w16cid="http://schemas.microsoft.com/office/word/2016/wordml/cid" xmlns:w16="http://schemas.microsoft.com/office/word/2018/wordml" xmlns:w16sdtdh="http://schemas.microsoft.com/office/word/2020/wordml/sdtdatahash" xmlns:w16se="http://schemas.microsoft.com/office/word/2015/wordml/symex" xmlns:wpg="http://schemas.microsoft.com/office/word/2010/wordprocessingGroup" xmlns:wpi="http://schemas.microsoft.com/office/word/2010/wordprocessingInk" xmlns:wne="http://schemas.microsoft.com/office/word/2006/wordml" xmlns:wps="http://schemas.microsoft.com/office/word/2010/wordprocessingShape" mc:Ignorable="w14 w15 w16se w16cid w16 w16cex w16sdtdh wp14">
+<w:endnotes xmlns:wpc="http://schemas.microsoft.com/office/word/2010/wordprocessingCanvas" xmlns:cx="http://schemas.microsoft.com/office/drawing/2014/chartex" xmlns:cx1="http://schemas.microsoft.com/office/drawing/2015/9/8/chartex" xmlns:cx2="http://schemas.microsoft.com/office/drawing/2015/10/21/chartex" xmlns:cx3="http://schemas.microsoft.com/office/drawing/2016/5/9/chartex" xmlns:cx4="http://schemas.microsoft.com/office/drawing/2016/5/10/chartex" xmlns:cx5="http://schemas.microsoft.com/office/drawing/2016/5/11/chartex" xmlns:cx6="http://schemas.microsoft.com/office/drawing/2016/5/12/chartex" xmlns:cx7="http://schemas.microsoft.com/office/drawing/2016/5/13/chartex" xmlns:cx8="http://schemas.microsoft.com/office/drawing/2016/5/14/chartex" xmlns:mc="http://schemas.openxmlformats.org/markup-compatibility/2006" xmlns:aink="http://schemas.microsoft.com/office/drawing/2016/ink" xmlns:am3d="http://schemas.microsoft.com/office/drawing/2017/model3d" xmlns:o="urn:schemas-microsoft-com:office:office" xmlns:oel="http://schemas.microsoft.com/office/2019/extlst" xmlns:r="http://schemas.openxmlformats.org/officeDocument/2006/relationships" xmlns:m="http://schemas.openxmlformats.org/officeDocument/2006/math" xmlns:v="urn:schemas-microsoft-com:vml" xmlns:wp14="http://schemas.microsoft.com/office/word/2010/wordprocessingDrawing" xmlns:wp="http://schemas.openxmlformats.org/drawingml/2006/wordprocessingDrawing" xmlns:w10="urn:schemas-microsoft-com:office:word" xmlns:w="http://schemas.openxmlformats.org/wordprocessingml/2006/main" xmlns:w14="http://schemas.microsoft.com/office/word/2010/wordml" xmlns:w15="http://schemas.microsoft.com/office/word/2012/wordml" xmlns:w16cex="http://schemas.microsoft.com/office/word/2018/wordml/cex" xmlns:w16cid="http://schemas.microsoft.com/office/word/2016/wordml/cid" xmlns:w16="http://schemas.microsoft.com/office/word/2018/wordml" xmlns:w16sdtdh="http://schemas.microsoft.com/office/word/2020/wordml/sdtdatahash" xmlns:w16se="http://schemas.microsoft.com/office/word/2015/wordml/symex" xmlns:wpg="http://schemas.microsoft.com/office/word/2010/wordprocessingGroup" xmlns:wpi="http://schemas.microsoft.com/office/word/2010/wordprocessingInk" xmlns:wne="http://schemas.microsoft.com/office/word/2006/wordml" xmlns:wps="http://schemas.microsoft.com/office/word/2010/wordprocessingShape" mc:Ignorable="w14 w15 w16se w16cid w16 w16cex w16sdtdh wp14">
   <w:endnote w:type="separator" w:id="-1">
     <w:p>
       <w:pPr>
@@ -5788,7 +5436,7 @@
 </file>
 
 <file path=word/footer1.xml><?xml version="1.0" encoding="utf-8"?>
-<w:ftr xmlns:wpc="http://schemas.microsoft.com/office/word/2010/wordprocessingCanvas" xmlns:cx="http://schemas.microsoft.com/office/drawing/2014/chartex" xmlns:cx1="http://schemas.microsoft.com/office/drawing/2015/9/8/chartex" xmlns:cx2="http://schemas.microsoft.com/office/drawing/2015/10/21/chartex" xmlns:cx3="http://schemas.microsoft.com/office/drawing/2016/5/9/chartex" xmlns:cx4="http://schemas.microsoft.com/office/drawing/2016/5/10/chartex" xmlns:cx5="http://schemas.microsoft.com/office/drawing/2016/5/11/chartex" xmlns:cx6="http://schemas.microsoft.com/office/drawing/2016/5/12/chartex" xmlns:cx7="http://schemas.microsoft.com/office/drawing/2016/5/13/chartex" xmlns:cx8="http://schemas.microsoft.com/office/drawing/2016/5/14/chartex" xmlns:mc="http://schemas.openxmlformats.org/markup-compatibility/2006" xmlns:aink="http://schemas.microsoft.com/office/drawing/2016/ink" xmlns:am3d="http://schemas.microsoft.com/office/drawing/2017/model3d" xmlns:o="urn:schemas-microsoft-com:office:office" xmlns:r="http://schemas.openxmlformats.org/officeDocument/2006/relationships" xmlns:m="http://schemas.openxmlformats.org/officeDocument/2006/math" xmlns:v="urn:schemas-microsoft-com:vml" xmlns:wp14="http://schemas.microsoft.com/office/word/2010/wordprocessingDrawing" xmlns:wp="http://schemas.openxmlformats.org/drawingml/2006/wordprocessingDrawing" xmlns:w10="urn:schemas-microsoft-com:office:word" xmlns:w="http://schemas.openxmlformats.org/wordprocessingml/2006/main" xmlns:w14="http://schemas.microsoft.com/office/word/2010/wordml" xmlns:w15="http://schemas.microsoft.com/office/word/2012/wordml" xmlns:w16cex="http://schemas.microsoft.com/office/word/2018/wordml/cex" xmlns:w16cid="http://schemas.microsoft.com/office/word/2016/wordml/cid" xmlns:w16="http://schemas.microsoft.com/office/word/2018/wordml" xmlns:w16sdtdh="http://schemas.microsoft.com/office/word/2020/wordml/sdtdatahash" xmlns:w16se="http://schemas.microsoft.com/office/word/2015/wordml/symex" xmlns:wpg="http://schemas.microsoft.com/office/word/2010/wordprocessingGroup" xmlns:wpi="http://schemas.microsoft.com/office/word/2010/wordprocessingInk" xmlns:wne="http://schemas.microsoft.com/office/word/2006/wordml" xmlns:wps="http://schemas.microsoft.com/office/word/2010/wordprocessingShape" mc:Ignorable="w14 w15 w16se w16cid w16 w16cex w16sdtdh wp14">
+<w:ftr xmlns:wpc="http://schemas.microsoft.com/office/word/2010/wordprocessingCanvas" xmlns:cx="http://schemas.microsoft.com/office/drawing/2014/chartex" xmlns:cx1="http://schemas.microsoft.com/office/drawing/2015/9/8/chartex" xmlns:cx2="http://schemas.microsoft.com/office/drawing/2015/10/21/chartex" xmlns:cx3="http://schemas.microsoft.com/office/drawing/2016/5/9/chartex" xmlns:cx4="http://schemas.microsoft.com/office/drawing/2016/5/10/chartex" xmlns:cx5="http://schemas.microsoft.com/office/drawing/2016/5/11/chartex" xmlns:cx6="http://schemas.microsoft.com/office/drawing/2016/5/12/chartex" xmlns:cx7="http://schemas.microsoft.com/office/drawing/2016/5/13/chartex" xmlns:cx8="http://schemas.microsoft.com/office/drawing/2016/5/14/chartex" xmlns:mc="http://schemas.openxmlformats.org/markup-compatibility/2006" xmlns:aink="http://schemas.microsoft.com/office/drawing/2016/ink" xmlns:am3d="http://schemas.microsoft.com/office/drawing/2017/model3d" xmlns:o="urn:schemas-microsoft-com:office:office" xmlns:oel="http://schemas.microsoft.com/office/2019/extlst" xmlns:r="http://schemas.openxmlformats.org/officeDocument/2006/relationships" xmlns:m="http://schemas.openxmlformats.org/officeDocument/2006/math" xmlns:v="urn:schemas-microsoft-com:vml" xmlns:wp14="http://schemas.microsoft.com/office/word/2010/wordprocessingDrawing" xmlns:wp="http://schemas.openxmlformats.org/drawingml/2006/wordprocessingDrawing" xmlns:w10="urn:schemas-microsoft-com:office:word" xmlns:w="http://schemas.openxmlformats.org/wordprocessingml/2006/main" xmlns:w14="http://schemas.microsoft.com/office/word/2010/wordml" xmlns:w15="http://schemas.microsoft.com/office/word/2012/wordml" xmlns:w16cex="http://schemas.microsoft.com/office/word/2018/wordml/cex" xmlns:w16cid="http://schemas.microsoft.com/office/word/2016/wordml/cid" xmlns:w16="http://schemas.microsoft.com/office/word/2018/wordml" xmlns:w16sdtdh="http://schemas.microsoft.com/office/word/2020/wordml/sdtdatahash" xmlns:w16se="http://schemas.microsoft.com/office/word/2015/wordml/symex" xmlns:wpg="http://schemas.microsoft.com/office/word/2010/wordprocessingGroup" xmlns:wpi="http://schemas.microsoft.com/office/word/2010/wordprocessingInk" xmlns:wne="http://schemas.microsoft.com/office/word/2006/wordml" xmlns:wps="http://schemas.microsoft.com/office/word/2010/wordprocessingShape" mc:Ignorable="w14 w15 w16se w16cid w16 w16cex w16sdtdh wp14">
   <w:sdt>
     <w:sdtPr>
       <w:id w:val="2023739088"/>
@@ -5841,7 +5489,7 @@
 </file>
 
 <file path=word/footnotes.xml><?xml version="1.0" encoding="utf-8"?>
-<w:footnotes xmlns:wpc="http://schemas.microsoft.com/office/word/2010/wordprocessingCanvas" xmlns:cx="http://schemas.microsoft.com/office/drawing/2014/chartex" xmlns:cx1="http://schemas.microsoft.com/office/drawing/2015/9/8/chartex" xmlns:cx2="http://schemas.microsoft.com/office/drawing/2015/10/21/chartex" xmlns:cx3="http://schemas.microsoft.com/office/drawing/2016/5/9/chartex" xmlns:cx4="http://schemas.microsoft.com/office/drawing/2016/5/10/chartex" xmlns:cx5="http://schemas.microsoft.com/office/drawing/2016/5/11/chartex" xmlns:cx6="http://schemas.microsoft.com/office/drawing/2016/5/12/chartex" xmlns:cx7="http://schemas.microsoft.com/office/drawing/2016/5/13/chartex" xmlns:cx8="http://schemas.microsoft.com/office/drawing/2016/5/14/chartex" xmlns:mc="http://schemas.openxmlformats.org/markup-compatibility/2006" xmlns:aink="http://schemas.microsoft.com/office/drawing/2016/ink" xmlns:am3d="http://schemas.microsoft.com/office/drawing/2017/model3d" xmlns:o="urn:schemas-microsoft-com:office:office" xmlns:r="http://schemas.openxmlformats.org/officeDocument/2006/relationships" xmlns:m="http://schemas.openxmlformats.org/officeDocument/2006/math" xmlns:v="urn:schemas-microsoft-com:vml" xmlns:wp14="http://schemas.microsoft.com/office/word/2010/wordprocessingDrawing" xmlns:wp="http://schemas.openxmlformats.org/drawingml/2006/wordprocessingDrawing" xmlns:w10="urn:schemas-microsoft-com:office:word" xmlns:w="http://schemas.openxmlformats.org/wordprocessingml/2006/main" xmlns:w14="http://schemas.microsoft.com/office/word/2010/wordml" xmlns:w15="http://schemas.microsoft.com/office/word/2012/wordml" xmlns:w16cex="http://schemas.microsoft.com/office/word/2018/wordml/cex" xmlns:w16cid="http://schemas.microsoft.com/office/word/2016/wordml/cid" xmlns:w16="http://schemas.microsoft.com/office/word/2018/wordml" xmlns:w16sdtdh="http://schemas.microsoft.com/office/word/2020/wordml/sdtdatahash" xmlns:w16se="http://schemas.microsoft.com/office/word/2015/wordml/symex" xmlns:wpg="http://schemas.microsoft.com/office/word/2010/wordprocessingGroup" xmlns:wpi="http://schemas.microsoft.com/office/word/2010/wordprocessingInk" xmlns:wne="http://schemas.microsoft.com/office/word/2006/wordml" xmlns:wps="http://schemas.microsoft.com/office/word/2010/wordprocessingShape" mc:Ignorable="w14 w15 w16se w16cid w16 w16cex w16sdtdh wp14">
+<w:footnotes xmlns:wpc="http://schemas.microsoft.com/office/word/2010/wordprocessingCanvas" xmlns:cx="http://schemas.microsoft.com/office/drawing/2014/chartex" xmlns:cx1="http://schemas.microsoft.com/office/drawing/2015/9/8/chartex" xmlns:cx2="http://schemas.microsoft.com/office/drawing/2015/10/21/chartex" xmlns:cx3="http://schemas.microsoft.com/office/drawing/2016/5/9/chartex" xmlns:cx4="http://schemas.microsoft.com/office/drawing/2016/5/10/chartex" xmlns:cx5="http://schemas.microsoft.com/office/drawing/2016/5/11/chartex" xmlns:cx6="http://schemas.microsoft.com/office/drawing/2016/5/12/chartex" xmlns:cx7="http://schemas.microsoft.com/office/drawing/2016/5/13/chartex" xmlns:cx8="http://schemas.microsoft.com/office/drawing/2016/5/14/chartex" xmlns:mc="http://schemas.openxmlformats.org/markup-compatibility/2006" xmlns:aink="http://schemas.microsoft.com/office/drawing/2016/ink" xmlns:am3d="http://schemas.microsoft.com/office/drawing/2017/model3d" xmlns:o="urn:schemas-microsoft-com:office:office" xmlns:oel="http://schemas.microsoft.com/office/2019/extlst" xmlns:r="http://schemas.openxmlformats.org/officeDocument/2006/relationships" xmlns:m="http://schemas.openxmlformats.org/officeDocument/2006/math" xmlns:v="urn:schemas-microsoft-com:vml" xmlns:wp14="http://schemas.microsoft.com/office/word/2010/wordprocessingDrawing" xmlns:wp="http://schemas.openxmlformats.org/drawingml/2006/wordprocessingDrawing" xmlns:w10="urn:schemas-microsoft-com:office:word" xmlns:w="http://schemas.openxmlformats.org/wordprocessingml/2006/main" xmlns:w14="http://schemas.microsoft.com/office/word/2010/wordml" xmlns:w15="http://schemas.microsoft.com/office/word/2012/wordml" xmlns:w16cex="http://schemas.microsoft.com/office/word/2018/wordml/cex" xmlns:w16cid="http://schemas.microsoft.com/office/word/2016/wordml/cid" xmlns:w16="http://schemas.microsoft.com/office/word/2018/wordml" xmlns:w16sdtdh="http://schemas.microsoft.com/office/word/2020/wordml/sdtdatahash" xmlns:w16se="http://schemas.microsoft.com/office/word/2015/wordml/symex" xmlns:wpg="http://schemas.microsoft.com/office/word/2010/wordprocessingGroup" xmlns:wpi="http://schemas.microsoft.com/office/word/2010/wordprocessingInk" xmlns:wne="http://schemas.microsoft.com/office/word/2006/wordml" xmlns:wps="http://schemas.microsoft.com/office/word/2010/wordprocessingShape" mc:Ignorable="w14 w15 w16se w16cid w16 w16cex w16sdtdh wp14">
   <w:footnote w:type="separator" w:id="-1">
     <w:p>
       <w:pPr>
@@ -5866,7 +5514,7 @@
 </file>
 
 <file path=word/numbering.xml><?xml version="1.0" encoding="utf-8"?>
-<w:numbering xmlns:wpc="http://schemas.microsoft.com/office/word/2010/wordprocessingCanvas" xmlns:cx="http://schemas.microsoft.com/office/drawing/2014/chartex" xmlns:cx1="http://schemas.microsoft.com/office/drawing/2015/9/8/chartex" xmlns:cx2="http://schemas.microsoft.com/office/drawing/2015/10/21/chartex" xmlns:cx3="http://schemas.microsoft.com/office/drawing/2016/5/9/chartex" xmlns:cx4="http://schemas.microsoft.com/office/drawing/2016/5/10/chartex" xmlns:cx5="http://schemas.microsoft.com/office/drawing/2016/5/11/chartex" xmlns:cx6="http://schemas.microsoft.com/office/drawing/2016/5/12/chartex" xmlns:cx7="http://schemas.microsoft.com/office/drawing/2016/5/13/chartex" xmlns:cx8="http://schemas.microsoft.com/office/drawing/2016/5/14/chartex" xmlns:mc="http://schemas.openxmlformats.org/markup-compatibility/2006" xmlns:aink="http://schemas.microsoft.com/office/drawing/2016/ink" xmlns:am3d="http://schemas.microsoft.com/office/drawing/2017/model3d" xmlns:o="urn:schemas-microsoft-com:office:office" xmlns:r="http://schemas.openxmlformats.org/officeDocument/2006/relationships" xmlns:m="http://schemas.openxmlformats.org/officeDocument/2006/math" xmlns:v="urn:schemas-microsoft-com:vml" xmlns:wp14="http://schemas.microsoft.com/office/word/2010/wordprocessingDrawing" xmlns:wp="http://schemas.openxmlformats.org/drawingml/2006/wordprocessingDrawing" xmlns:w10="urn:schemas-microsoft-com:office:word" xmlns:w="http://schemas.openxmlformats.org/wordprocessingml/2006/main" xmlns:w14="http://schemas.microsoft.com/office/word/2010/wordml" xmlns:w15="http://schemas.microsoft.com/office/word/2012/wordml" xmlns:w16cex="http://schemas.microsoft.com/office/word/2018/wordml/cex" xmlns:w16cid="http://schemas.microsoft.com/office/word/2016/wordml/cid" xmlns:w16="http://schemas.microsoft.com/office/word/2018/wordml" xmlns:w16sdtdh="http://schemas.microsoft.com/office/word/2020/wordml/sdtdatahash" xmlns:w16se="http://schemas.microsoft.com/office/word/2015/wordml/symex" xmlns:wpg="http://schemas.microsoft.com/office/word/2010/wordprocessingGroup" xmlns:wpi="http://schemas.microsoft.com/office/word/2010/wordprocessingInk" xmlns:wne="http://schemas.microsoft.com/office/word/2006/wordml" xmlns:wps="http://schemas.microsoft.com/office/word/2010/wordprocessingShape" mc:Ignorable="w14 w15 w16se w16cid w16 w16cex w16sdtdh wp14">
+<w:numbering xmlns:wpc="http://schemas.microsoft.com/office/word/2010/wordprocessingCanvas" xmlns:cx="http://schemas.microsoft.com/office/drawing/2014/chartex" xmlns:cx1="http://schemas.microsoft.com/office/drawing/2015/9/8/chartex" xmlns:cx2="http://schemas.microsoft.com/office/drawing/2015/10/21/chartex" xmlns:cx3="http://schemas.microsoft.com/office/drawing/2016/5/9/chartex" xmlns:cx4="http://schemas.microsoft.com/office/drawing/2016/5/10/chartex" xmlns:cx5="http://schemas.microsoft.com/office/drawing/2016/5/11/chartex" xmlns:cx6="http://schemas.microsoft.com/office/drawing/2016/5/12/chartex" xmlns:cx7="http://schemas.microsoft.com/office/drawing/2016/5/13/chartex" xmlns:cx8="http://schemas.microsoft.com/office/drawing/2016/5/14/chartex" xmlns:mc="http://schemas.openxmlformats.org/markup-compatibility/2006" xmlns:aink="http://schemas.microsoft.com/office/drawing/2016/ink" xmlns:am3d="http://schemas.microsoft.com/office/drawing/2017/model3d" xmlns:o="urn:schemas-microsoft-com:office:office" xmlns:oel="http://schemas.microsoft.com/office/2019/extlst" xmlns:r="http://schemas.openxmlformats.org/officeDocument/2006/relationships" xmlns:m="http://schemas.openxmlformats.org/officeDocument/2006/math" xmlns:v="urn:schemas-microsoft-com:vml" xmlns:wp14="http://schemas.microsoft.com/office/word/2010/wordprocessingDrawing" xmlns:wp="http://schemas.openxmlformats.org/drawingml/2006/wordprocessingDrawing" xmlns:w10="urn:schemas-microsoft-com:office:word" xmlns:w="http://schemas.openxmlformats.org/wordprocessingml/2006/main" xmlns:w14="http://schemas.microsoft.com/office/word/2010/wordml" xmlns:w15="http://schemas.microsoft.com/office/word/2012/wordml" xmlns:w16cex="http://schemas.microsoft.com/office/word/2018/wordml/cex" xmlns:w16cid="http://schemas.microsoft.com/office/word/2016/wordml/cid" xmlns:w16="http://schemas.microsoft.com/office/word/2018/wordml" xmlns:w16sdtdh="http://schemas.microsoft.com/office/word/2020/wordml/sdtdatahash" xmlns:w16se="http://schemas.microsoft.com/office/word/2015/wordml/symex" xmlns:wpg="http://schemas.microsoft.com/office/word/2010/wordprocessingGroup" xmlns:wpi="http://schemas.microsoft.com/office/word/2010/wordprocessingInk" xmlns:wne="http://schemas.microsoft.com/office/word/2006/wordml" xmlns:wps="http://schemas.microsoft.com/office/word/2010/wordprocessingShape" mc:Ignorable="w14 w15 w16se w16cid w16 w16cex w16sdtdh wp14">
   <w:abstractNum w:abstractNumId="0" w15:restartNumberingAfterBreak="0">
     <w:nsid w:val="03B4347D"/>
     <w:multiLevelType w:val="hybridMultilevel"/>
@@ -5880,7 +5528,7 @@
         <w:ind w:left="720" w:hanging="360"/>
       </w:pPr>
       <w:rPr>
-        <w:rFonts w:ascii="Symbol" w:hAnsi="Symbol" w:hint="default"/>
+        <w:rFonts w:hint="default" w:ascii="Symbol" w:hAnsi="Symbol"/>
       </w:rPr>
     </w:lvl>
     <w:lvl w:ilvl="1" w:tplc="18090003" w:tentative="1">
@@ -5892,7 +5540,7 @@
         <w:ind w:left="1440" w:hanging="360"/>
       </w:pPr>
       <w:rPr>
-        <w:rFonts w:ascii="Courier New" w:hAnsi="Courier New" w:cs="Courier New" w:hint="default"/>
+        <w:rFonts w:hint="default" w:ascii="Courier New" w:hAnsi="Courier New" w:cs="Courier New"/>
       </w:rPr>
     </w:lvl>
     <w:lvl w:ilvl="2" w:tplc="18090005" w:tentative="1">
@@ -5904,7 +5552,7 @@
         <w:ind w:left="2160" w:hanging="360"/>
       </w:pPr>
       <w:rPr>
-        <w:rFonts w:ascii="Wingdings" w:hAnsi="Wingdings" w:hint="default"/>
+        <w:rFonts w:hint="default" w:ascii="Wingdings" w:hAnsi="Wingdings"/>
       </w:rPr>
     </w:lvl>
     <w:lvl w:ilvl="3" w:tplc="18090001" w:tentative="1">
@@ -5916,7 +5564,7 @@
         <w:ind w:left="2880" w:hanging="360"/>
       </w:pPr>
       <w:rPr>
-        <w:rFonts w:ascii="Symbol" w:hAnsi="Symbol" w:hint="default"/>
+        <w:rFonts w:hint="default" w:ascii="Symbol" w:hAnsi="Symbol"/>
       </w:rPr>
     </w:lvl>
     <w:lvl w:ilvl="4" w:tplc="18090003" w:tentative="1">
@@ -5928,7 +5576,7 @@
         <w:ind w:left="3600" w:hanging="360"/>
       </w:pPr>
       <w:rPr>
-        <w:rFonts w:ascii="Courier New" w:hAnsi="Courier New" w:cs="Courier New" w:hint="default"/>
+        <w:rFonts w:hint="default" w:ascii="Courier New" w:hAnsi="Courier New" w:cs="Courier New"/>
       </w:rPr>
     </w:lvl>
     <w:lvl w:ilvl="5" w:tplc="18090005" w:tentative="1">
@@ -5940,7 +5588,7 @@
         <w:ind w:left="4320" w:hanging="360"/>
       </w:pPr>
       <w:rPr>
-        <w:rFonts w:ascii="Wingdings" w:hAnsi="Wingdings" w:hint="default"/>
+        <w:rFonts w:hint="default" w:ascii="Wingdings" w:hAnsi="Wingdings"/>
       </w:rPr>
     </w:lvl>
     <w:lvl w:ilvl="6" w:tplc="18090001" w:tentative="1">
@@ -5952,7 +5600,7 @@
         <w:ind w:left="5040" w:hanging="360"/>
       </w:pPr>
       <w:rPr>
-        <w:rFonts w:ascii="Symbol" w:hAnsi="Symbol" w:hint="default"/>
+        <w:rFonts w:hint="default" w:ascii="Symbol" w:hAnsi="Symbol"/>
       </w:rPr>
     </w:lvl>
     <w:lvl w:ilvl="7" w:tplc="18090003" w:tentative="1">
@@ -5964,7 +5612,7 @@
         <w:ind w:left="5760" w:hanging="360"/>
       </w:pPr>
       <w:rPr>
-        <w:rFonts w:ascii="Courier New" w:hAnsi="Courier New" w:cs="Courier New" w:hint="default"/>
+        <w:rFonts w:hint="default" w:ascii="Courier New" w:hAnsi="Courier New" w:cs="Courier New"/>
       </w:rPr>
     </w:lvl>
     <w:lvl w:ilvl="8" w:tplc="18090005" w:tentative="1">
@@ -5976,7 +5624,7 @@
         <w:ind w:left="6480" w:hanging="360"/>
       </w:pPr>
       <w:rPr>
-        <w:rFonts w:ascii="Wingdings" w:hAnsi="Wingdings" w:hint="default"/>
+        <w:rFonts w:hint="default" w:ascii="Wingdings" w:hAnsi="Wingdings"/>
       </w:rPr>
     </w:lvl>
   </w:abstractNum>
@@ -5993,7 +5641,7 @@
         <w:ind w:left="720" w:hanging="360"/>
       </w:pPr>
       <w:rPr>
-        <w:rFonts w:ascii="Times New Roman" w:eastAsiaTheme="minorHAnsi" w:hAnsi="Times New Roman" w:cs="Times New Roman" w:hint="default"/>
+        <w:rFonts w:hint="default" w:ascii="Times New Roman" w:hAnsi="Times New Roman" w:cs="Times New Roman" w:eastAsiaTheme="minorHAnsi"/>
         <w:sz w:val="24"/>
         <w:u w:val="none"/>
       </w:rPr>
@@ -6007,7 +5655,7 @@
         <w:ind w:left="1440" w:hanging="360"/>
       </w:pPr>
       <w:rPr>
-        <w:rFonts w:ascii="Courier New" w:hAnsi="Courier New" w:cs="Courier New" w:hint="default"/>
+        <w:rFonts w:hint="default" w:ascii="Courier New" w:hAnsi="Courier New" w:cs="Courier New"/>
       </w:rPr>
     </w:lvl>
     <w:lvl w:ilvl="2" w:tplc="18090005" w:tentative="1">
@@ -6019,7 +5667,7 @@
         <w:ind w:left="2160" w:hanging="360"/>
       </w:pPr>
       <w:rPr>
-        <w:rFonts w:ascii="Wingdings" w:hAnsi="Wingdings" w:hint="default"/>
+        <w:rFonts w:hint="default" w:ascii="Wingdings" w:hAnsi="Wingdings"/>
       </w:rPr>
     </w:lvl>
     <w:lvl w:ilvl="3" w:tplc="18090001" w:tentative="1">
@@ -6031,7 +5679,7 @@
         <w:ind w:left="2880" w:hanging="360"/>
       </w:pPr>
       <w:rPr>
-        <w:rFonts w:ascii="Symbol" w:hAnsi="Symbol" w:hint="default"/>
+        <w:rFonts w:hint="default" w:ascii="Symbol" w:hAnsi="Symbol"/>
       </w:rPr>
     </w:lvl>
     <w:lvl w:ilvl="4" w:tplc="18090003" w:tentative="1">
@@ -6043,7 +5691,7 @@
         <w:ind w:left="3600" w:hanging="360"/>
       </w:pPr>
       <w:rPr>
-        <w:rFonts w:ascii="Courier New" w:hAnsi="Courier New" w:cs="Courier New" w:hint="default"/>
+        <w:rFonts w:hint="default" w:ascii="Courier New" w:hAnsi="Courier New" w:cs="Courier New"/>
       </w:rPr>
     </w:lvl>
     <w:lvl w:ilvl="5" w:tplc="18090005" w:tentative="1">
@@ -6055,7 +5703,7 @@
         <w:ind w:left="4320" w:hanging="360"/>
       </w:pPr>
       <w:rPr>
-        <w:rFonts w:ascii="Wingdings" w:hAnsi="Wingdings" w:hint="default"/>
+        <w:rFonts w:hint="default" w:ascii="Wingdings" w:hAnsi="Wingdings"/>
       </w:rPr>
     </w:lvl>
     <w:lvl w:ilvl="6" w:tplc="18090001" w:tentative="1">
@@ -6067,7 +5715,7 @@
         <w:ind w:left="5040" w:hanging="360"/>
       </w:pPr>
       <w:rPr>
-        <w:rFonts w:ascii="Symbol" w:hAnsi="Symbol" w:hint="default"/>
+        <w:rFonts w:hint="default" w:ascii="Symbol" w:hAnsi="Symbol"/>
       </w:rPr>
     </w:lvl>
     <w:lvl w:ilvl="7" w:tplc="18090003" w:tentative="1">
@@ -6079,7 +5727,7 @@
         <w:ind w:left="5760" w:hanging="360"/>
       </w:pPr>
       <w:rPr>
-        <w:rFonts w:ascii="Courier New" w:hAnsi="Courier New" w:cs="Courier New" w:hint="default"/>
+        <w:rFonts w:hint="default" w:ascii="Courier New" w:hAnsi="Courier New" w:cs="Courier New"/>
       </w:rPr>
     </w:lvl>
     <w:lvl w:ilvl="8" w:tplc="18090005" w:tentative="1">
@@ -6091,7 +5739,7 @@
         <w:ind w:left="6480" w:hanging="360"/>
       </w:pPr>
       <w:rPr>
-        <w:rFonts w:ascii="Wingdings" w:hAnsi="Wingdings" w:hint="default"/>
+        <w:rFonts w:hint="default" w:ascii="Wingdings" w:hAnsi="Wingdings"/>
       </w:rPr>
     </w:lvl>
   </w:abstractNum>
@@ -6108,7 +5756,7 @@
         <w:ind w:left="720" w:hanging="360"/>
       </w:pPr>
       <w:rPr>
-        <w:rFonts w:ascii="Symbol" w:hAnsi="Symbol" w:hint="default"/>
+        <w:rFonts w:hint="default" w:ascii="Symbol" w:hAnsi="Symbol"/>
       </w:rPr>
     </w:lvl>
     <w:lvl w:ilvl="1" w:tplc="18090003">
@@ -6120,7 +5768,7 @@
         <w:ind w:left="1440" w:hanging="360"/>
       </w:pPr>
       <w:rPr>
-        <w:rFonts w:ascii="Courier New" w:hAnsi="Courier New" w:cs="Courier New" w:hint="default"/>
+        <w:rFonts w:hint="default" w:ascii="Courier New" w:hAnsi="Courier New" w:cs="Courier New"/>
       </w:rPr>
     </w:lvl>
     <w:lvl w:ilvl="2" w:tplc="18090005" w:tentative="1">
@@ -6132,7 +5780,7 @@
         <w:ind w:left="2160" w:hanging="360"/>
       </w:pPr>
       <w:rPr>
-        <w:rFonts w:ascii="Wingdings" w:hAnsi="Wingdings" w:hint="default"/>
+        <w:rFonts w:hint="default" w:ascii="Wingdings" w:hAnsi="Wingdings"/>
       </w:rPr>
     </w:lvl>
     <w:lvl w:ilvl="3" w:tplc="18090001" w:tentative="1">
@@ -6144,7 +5792,7 @@
         <w:ind w:left="2880" w:hanging="360"/>
       </w:pPr>
       <w:rPr>
-        <w:rFonts w:ascii="Symbol" w:hAnsi="Symbol" w:hint="default"/>
+        <w:rFonts w:hint="default" w:ascii="Symbol" w:hAnsi="Symbol"/>
       </w:rPr>
     </w:lvl>
     <w:lvl w:ilvl="4" w:tplc="18090003" w:tentative="1">
@@ -6156,7 +5804,7 @@
         <w:ind w:left="3600" w:hanging="360"/>
       </w:pPr>
       <w:rPr>
-        <w:rFonts w:ascii="Courier New" w:hAnsi="Courier New" w:cs="Courier New" w:hint="default"/>
+        <w:rFonts w:hint="default" w:ascii="Courier New" w:hAnsi="Courier New" w:cs="Courier New"/>
       </w:rPr>
     </w:lvl>
     <w:lvl w:ilvl="5" w:tplc="18090005" w:tentative="1">
@@ -6168,7 +5816,7 @@
         <w:ind w:left="4320" w:hanging="360"/>
       </w:pPr>
       <w:rPr>
-        <w:rFonts w:ascii="Wingdings" w:hAnsi="Wingdings" w:hint="default"/>
+        <w:rFonts w:hint="default" w:ascii="Wingdings" w:hAnsi="Wingdings"/>
       </w:rPr>
     </w:lvl>
     <w:lvl w:ilvl="6" w:tplc="18090001" w:tentative="1">
@@ -6180,7 +5828,7 @@
         <w:ind w:left="5040" w:hanging="360"/>
       </w:pPr>
       <w:rPr>
-        <w:rFonts w:ascii="Symbol" w:hAnsi="Symbol" w:hint="default"/>
+        <w:rFonts w:hint="default" w:ascii="Symbol" w:hAnsi="Symbol"/>
       </w:rPr>
     </w:lvl>
     <w:lvl w:ilvl="7" w:tplc="18090003" w:tentative="1">
@@ -6192,7 +5840,7 @@
         <w:ind w:left="5760" w:hanging="360"/>
       </w:pPr>
       <w:rPr>
-        <w:rFonts w:ascii="Courier New" w:hAnsi="Courier New" w:cs="Courier New" w:hint="default"/>
+        <w:rFonts w:hint="default" w:ascii="Courier New" w:hAnsi="Courier New" w:cs="Courier New"/>
       </w:rPr>
     </w:lvl>
     <w:lvl w:ilvl="8" w:tplc="18090005" w:tentative="1">
@@ -6204,7 +5852,7 @@
         <w:ind w:left="6480" w:hanging="360"/>
       </w:pPr>
       <w:rPr>
-        <w:rFonts w:ascii="Wingdings" w:hAnsi="Wingdings" w:hint="default"/>
+        <w:rFonts w:hint="default" w:ascii="Wingdings" w:hAnsi="Wingdings"/>
       </w:rPr>
     </w:lvl>
   </w:abstractNum>
@@ -6221,7 +5869,7 @@
         <w:ind w:left="1440" w:hanging="360"/>
       </w:pPr>
       <w:rPr>
-        <w:rFonts w:ascii="Symbol" w:hAnsi="Symbol" w:hint="default"/>
+        <w:rFonts w:hint="default" w:ascii="Symbol" w:hAnsi="Symbol"/>
       </w:rPr>
     </w:lvl>
     <w:lvl w:ilvl="1" w:tplc="18090003" w:tentative="1">
@@ -6233,7 +5881,7 @@
         <w:ind w:left="2160" w:hanging="360"/>
       </w:pPr>
       <w:rPr>
-        <w:rFonts w:ascii="Courier New" w:hAnsi="Courier New" w:cs="Courier New" w:hint="default"/>
+        <w:rFonts w:hint="default" w:ascii="Courier New" w:hAnsi="Courier New" w:cs="Courier New"/>
       </w:rPr>
     </w:lvl>
     <w:lvl w:ilvl="2" w:tplc="18090005" w:tentative="1">
@@ -6245,7 +5893,7 @@
         <w:ind w:left="2880" w:hanging="360"/>
       </w:pPr>
       <w:rPr>
-        <w:rFonts w:ascii="Wingdings" w:hAnsi="Wingdings" w:hint="default"/>
+        <w:rFonts w:hint="default" w:ascii="Wingdings" w:hAnsi="Wingdings"/>
       </w:rPr>
     </w:lvl>
     <w:lvl w:ilvl="3" w:tplc="18090001" w:tentative="1">
@@ -6257,7 +5905,7 @@
         <w:ind w:left="3600" w:hanging="360"/>
       </w:pPr>
       <w:rPr>
-        <w:rFonts w:ascii="Symbol" w:hAnsi="Symbol" w:hint="default"/>
+        <w:rFonts w:hint="default" w:ascii="Symbol" w:hAnsi="Symbol"/>
       </w:rPr>
     </w:lvl>
     <w:lvl w:ilvl="4" w:tplc="18090003" w:tentative="1">
@@ -6269,7 +5917,7 @@
         <w:ind w:left="4320" w:hanging="360"/>
       </w:pPr>
       <w:rPr>
-        <w:rFonts w:ascii="Courier New" w:hAnsi="Courier New" w:cs="Courier New" w:hint="default"/>
+        <w:rFonts w:hint="default" w:ascii="Courier New" w:hAnsi="Courier New" w:cs="Courier New"/>
       </w:rPr>
     </w:lvl>
     <w:lvl w:ilvl="5" w:tplc="18090005" w:tentative="1">
@@ -6281,7 +5929,7 @@
         <w:ind w:left="5040" w:hanging="360"/>
       </w:pPr>
       <w:rPr>
-        <w:rFonts w:ascii="Wingdings" w:hAnsi="Wingdings" w:hint="default"/>
+        <w:rFonts w:hint="default" w:ascii="Wingdings" w:hAnsi="Wingdings"/>
       </w:rPr>
     </w:lvl>
     <w:lvl w:ilvl="6" w:tplc="18090001" w:tentative="1">
@@ -6293,7 +5941,7 @@
         <w:ind w:left="5760" w:hanging="360"/>
       </w:pPr>
       <w:rPr>
-        <w:rFonts w:ascii="Symbol" w:hAnsi="Symbol" w:hint="default"/>
+        <w:rFonts w:hint="default" w:ascii="Symbol" w:hAnsi="Symbol"/>
       </w:rPr>
     </w:lvl>
     <w:lvl w:ilvl="7" w:tplc="18090003" w:tentative="1">
@@ -6305,7 +5953,7 @@
         <w:ind w:left="6480" w:hanging="360"/>
       </w:pPr>
       <w:rPr>
-        <w:rFonts w:ascii="Courier New" w:hAnsi="Courier New" w:cs="Courier New" w:hint="default"/>
+        <w:rFonts w:hint="default" w:ascii="Courier New" w:hAnsi="Courier New" w:cs="Courier New"/>
       </w:rPr>
     </w:lvl>
     <w:lvl w:ilvl="8" w:tplc="18090005" w:tentative="1">
@@ -6317,7 +5965,7 @@
         <w:ind w:left="7200" w:hanging="360"/>
       </w:pPr>
       <w:rPr>
-        <w:rFonts w:ascii="Wingdings" w:hAnsi="Wingdings" w:hint="default"/>
+        <w:rFonts w:hint="default" w:ascii="Wingdings" w:hAnsi="Wingdings"/>
       </w:rPr>
     </w:lvl>
   </w:abstractNum>
@@ -6334,7 +5982,7 @@
         <w:ind w:left="1440" w:hanging="360"/>
       </w:pPr>
       <w:rPr>
-        <w:rFonts w:ascii="Symbol" w:hAnsi="Symbol" w:hint="default"/>
+        <w:rFonts w:hint="default" w:ascii="Symbol" w:hAnsi="Symbol"/>
       </w:rPr>
     </w:lvl>
     <w:lvl w:ilvl="1" w:tplc="18090003" w:tentative="1">
@@ -6346,7 +5994,7 @@
         <w:ind w:left="2160" w:hanging="360"/>
       </w:pPr>
       <w:rPr>
-        <w:rFonts w:ascii="Courier New" w:hAnsi="Courier New" w:cs="Courier New" w:hint="default"/>
+        <w:rFonts w:hint="default" w:ascii="Courier New" w:hAnsi="Courier New" w:cs="Courier New"/>
       </w:rPr>
     </w:lvl>
     <w:lvl w:ilvl="2" w:tplc="18090005" w:tentative="1">
@@ -6358,7 +6006,7 @@
         <w:ind w:left="2880" w:hanging="360"/>
       </w:pPr>
       <w:rPr>
-        <w:rFonts w:ascii="Wingdings" w:hAnsi="Wingdings" w:hint="default"/>
+        <w:rFonts w:hint="default" w:ascii="Wingdings" w:hAnsi="Wingdings"/>
       </w:rPr>
     </w:lvl>
     <w:lvl w:ilvl="3" w:tplc="18090001" w:tentative="1">
@@ -6370,7 +6018,7 @@
         <w:ind w:left="3600" w:hanging="360"/>
       </w:pPr>
       <w:rPr>
-        <w:rFonts w:ascii="Symbol" w:hAnsi="Symbol" w:hint="default"/>
+        <w:rFonts w:hint="default" w:ascii="Symbol" w:hAnsi="Symbol"/>
       </w:rPr>
     </w:lvl>
     <w:lvl w:ilvl="4" w:tplc="18090003" w:tentative="1">
@@ -6382,7 +6030,7 @@
         <w:ind w:left="4320" w:hanging="360"/>
       </w:pPr>
       <w:rPr>
-        <w:rFonts w:ascii="Courier New" w:hAnsi="Courier New" w:cs="Courier New" w:hint="default"/>
+        <w:rFonts w:hint="default" w:ascii="Courier New" w:hAnsi="Courier New" w:cs="Courier New"/>
       </w:rPr>
     </w:lvl>
     <w:lvl w:ilvl="5" w:tplc="18090005" w:tentative="1">
@@ -6394,7 +6042,7 @@
         <w:ind w:left="5040" w:hanging="360"/>
       </w:pPr>
       <w:rPr>
-        <w:rFonts w:ascii="Wingdings" w:hAnsi="Wingdings" w:hint="default"/>
+        <w:rFonts w:hint="default" w:ascii="Wingdings" w:hAnsi="Wingdings"/>
       </w:rPr>
     </w:lvl>
     <w:lvl w:ilvl="6" w:tplc="18090001" w:tentative="1">
@@ -6406,7 +6054,7 @@
         <w:ind w:left="5760" w:hanging="360"/>
       </w:pPr>
       <w:rPr>
-        <w:rFonts w:ascii="Symbol" w:hAnsi="Symbol" w:hint="default"/>
+        <w:rFonts w:hint="default" w:ascii="Symbol" w:hAnsi="Symbol"/>
       </w:rPr>
     </w:lvl>
     <w:lvl w:ilvl="7" w:tplc="18090003" w:tentative="1">
@@ -6418,7 +6066,7 @@
         <w:ind w:left="6480" w:hanging="360"/>
       </w:pPr>
       <w:rPr>
-        <w:rFonts w:ascii="Courier New" w:hAnsi="Courier New" w:cs="Courier New" w:hint="default"/>
+        <w:rFonts w:hint="default" w:ascii="Courier New" w:hAnsi="Courier New" w:cs="Courier New"/>
       </w:rPr>
     </w:lvl>
     <w:lvl w:ilvl="8" w:tplc="18090005" w:tentative="1">
@@ -6430,7 +6078,7 @@
         <w:ind w:left="7200" w:hanging="360"/>
       </w:pPr>
       <w:rPr>
-        <w:rFonts w:ascii="Wingdings" w:hAnsi="Wingdings" w:hint="default"/>
+        <w:rFonts w:hint="default" w:ascii="Wingdings" w:hAnsi="Wingdings"/>
       </w:rPr>
     </w:lvl>
   </w:abstractNum>
@@ -6453,11 +6101,11 @@
 </file>
 
 <file path=word/styles.xml><?xml version="1.0" encoding="utf-8"?>
-<w:styles xmlns:mc="http://schemas.openxmlformats.org/markup-compatibility/2006" xmlns:r="http://schemas.openxmlformats.org/officeDocument/2006/relationships" xmlns:w="http://schemas.openxmlformats.org/wordprocessingml/2006/main" xmlns:w14="http://schemas.microsoft.com/office/word/2010/wordml" xmlns:w15="http://schemas.microsoft.com/office/word/2012/wordml" xmlns:w16cex="http://schemas.microsoft.com/office/word/2018/wordml/cex" xmlns:w16cid="http://schemas.microsoft.com/office/word/2016/wordml/cid" xmlns:w16="http://schemas.microsoft.com/office/word/2018/wordml" xmlns:w16sdtdh="http://schemas.microsoft.com/office/word/2020/wordml/sdtdatahash" xmlns:w16se="http://schemas.microsoft.com/office/word/2015/wordml/symex" mc:Ignorable="w14 w15 w16se w16cid w16 w16cex w16sdtdh">
+<w:styles xmlns:wp14="http://schemas.microsoft.com/office/word/2010/wordprocessingDrawing" xmlns:mc="http://schemas.openxmlformats.org/markup-compatibility/2006" xmlns:r="http://schemas.openxmlformats.org/officeDocument/2006/relationships" xmlns:w="http://schemas.openxmlformats.org/wordprocessingml/2006/main" xmlns:w14="http://schemas.microsoft.com/office/word/2010/wordml" xmlns:w15="http://schemas.microsoft.com/office/word/2012/wordml" xmlns:w16cex="http://schemas.microsoft.com/office/word/2018/wordml/cex" xmlns:w16cid="http://schemas.microsoft.com/office/word/2016/wordml/cid" xmlns:w16="http://schemas.microsoft.com/office/word/2018/wordml" xmlns:w16sdtdh="http://schemas.microsoft.com/office/word/2020/wordml/sdtdatahash" xmlns:w16se="http://schemas.microsoft.com/office/word/2015/wordml/symex" mc:Ignorable="w14 w15 w16se w16cid w16 w16cex w16sdtdh wp14">
   <w:docDefaults>
     <w:rPrDefault>
       <w:rPr>
-        <w:rFonts w:asciiTheme="minorHAnsi" w:eastAsiaTheme="minorHAnsi" w:hAnsiTheme="minorHAnsi" w:cstheme="minorBidi"/>
+        <w:rFonts w:asciiTheme="minorHAnsi" w:hAnsiTheme="minorHAnsi" w:eastAsiaTheme="minorHAnsi" w:cstheme="minorBidi"/>
         <w:sz w:val="22"/>
         <w:szCs w:val="22"/>
         <w:lang w:val="en-IE" w:eastAsia="en-US" w:bidi="ar-SA"/>
@@ -6472,14 +6120,14 @@
   <w:latentStyles w:defLockedState="0" w:defUIPriority="99" w:defSemiHidden="0" w:defUnhideWhenUsed="0" w:defQFormat="0" w:count="376">
     <w:lsdException w:name="Normal" w:uiPriority="0" w:qFormat="1"/>
     <w:lsdException w:name="heading 1" w:uiPriority="9" w:qFormat="1"/>
-    <w:lsdException w:name="heading 2" w:semiHidden="1" w:uiPriority="9" w:unhideWhenUsed="1" w:qFormat="1"/>
-    <w:lsdException w:name="heading 3" w:semiHidden="1" w:uiPriority="9" w:unhideWhenUsed="1" w:qFormat="1"/>
-    <w:lsdException w:name="heading 4" w:semiHidden="1" w:uiPriority="9" w:unhideWhenUsed="1" w:qFormat="1"/>
-    <w:lsdException w:name="heading 5" w:semiHidden="1" w:uiPriority="9" w:unhideWhenUsed="1" w:qFormat="1"/>
-    <w:lsdException w:name="heading 6" w:semiHidden="1" w:uiPriority="9" w:unhideWhenUsed="1" w:qFormat="1"/>
-    <w:lsdException w:name="heading 7" w:semiHidden="1" w:uiPriority="9" w:unhideWhenUsed="1" w:qFormat="1"/>
-    <w:lsdException w:name="heading 8" w:semiHidden="1" w:uiPriority="9" w:unhideWhenUsed="1" w:qFormat="1"/>
-    <w:lsdException w:name="heading 9" w:semiHidden="1" w:uiPriority="9" w:unhideWhenUsed="1" w:qFormat="1"/>
+    <w:lsdException w:name="heading 2" w:uiPriority="9" w:semiHidden="1" w:unhideWhenUsed="1" w:qFormat="1"/>
+    <w:lsdException w:name="heading 3" w:uiPriority="9" w:semiHidden="1" w:unhideWhenUsed="1" w:qFormat="1"/>
+    <w:lsdException w:name="heading 4" w:uiPriority="9" w:semiHidden="1" w:unhideWhenUsed="1" w:qFormat="1"/>
+    <w:lsdException w:name="heading 5" w:uiPriority="9" w:semiHidden="1" w:unhideWhenUsed="1" w:qFormat="1"/>
+    <w:lsdException w:name="heading 6" w:uiPriority="9" w:semiHidden="1" w:unhideWhenUsed="1" w:qFormat="1"/>
+    <w:lsdException w:name="heading 7" w:uiPriority="9" w:semiHidden="1" w:unhideWhenUsed="1" w:qFormat="1"/>
+    <w:lsdException w:name="heading 8" w:uiPriority="9" w:semiHidden="1" w:unhideWhenUsed="1" w:qFormat="1"/>
+    <w:lsdException w:name="heading 9" w:uiPriority="9" w:semiHidden="1" w:unhideWhenUsed="1" w:qFormat="1"/>
     <w:lsdException w:name="index 1" w:semiHidden="1" w:unhideWhenUsed="1"/>
     <w:lsdException w:name="index 2" w:semiHidden="1" w:unhideWhenUsed="1"/>
     <w:lsdException w:name="index 3" w:semiHidden="1" w:unhideWhenUsed="1"/>
@@ -6489,22 +6137,22 @@
     <w:lsdException w:name="index 7" w:semiHidden="1" w:unhideWhenUsed="1"/>
     <w:lsdException w:name="index 8" w:semiHidden="1" w:unhideWhenUsed="1"/>
     <w:lsdException w:name="index 9" w:semiHidden="1" w:unhideWhenUsed="1"/>
-    <w:lsdException w:name="toc 1" w:semiHidden="1" w:uiPriority="39" w:unhideWhenUsed="1"/>
-    <w:lsdException w:name="toc 2" w:semiHidden="1" w:uiPriority="39" w:unhideWhenUsed="1"/>
-    <w:lsdException w:name="toc 3" w:semiHidden="1" w:uiPriority="39" w:unhideWhenUsed="1"/>
-    <w:lsdException w:name="toc 4" w:semiHidden="1" w:uiPriority="39" w:unhideWhenUsed="1"/>
-    <w:lsdException w:name="toc 5" w:semiHidden="1" w:uiPriority="39" w:unhideWhenUsed="1"/>
-    <w:lsdException w:name="toc 6" w:semiHidden="1" w:uiPriority="39" w:unhideWhenUsed="1"/>
-    <w:lsdException w:name="toc 7" w:semiHidden="1" w:uiPriority="39" w:unhideWhenUsed="1"/>
-    <w:lsdException w:name="toc 8" w:semiHidden="1" w:uiPriority="39" w:unhideWhenUsed="1"/>
-    <w:lsdException w:name="toc 9" w:semiHidden="1" w:uiPriority="39" w:unhideWhenUsed="1"/>
+    <w:lsdException w:name="toc 1" w:uiPriority="39" w:semiHidden="1" w:unhideWhenUsed="1"/>
+    <w:lsdException w:name="toc 2" w:uiPriority="39" w:semiHidden="1" w:unhideWhenUsed="1"/>
+    <w:lsdException w:name="toc 3" w:uiPriority="39" w:semiHidden="1" w:unhideWhenUsed="1"/>
+    <w:lsdException w:name="toc 4" w:uiPriority="39" w:semiHidden="1" w:unhideWhenUsed="1"/>
+    <w:lsdException w:name="toc 5" w:uiPriority="39" w:semiHidden="1" w:unhideWhenUsed="1"/>
+    <w:lsdException w:name="toc 6" w:uiPriority="39" w:semiHidden="1" w:unhideWhenUsed="1"/>
+    <w:lsdException w:name="toc 7" w:uiPriority="39" w:semiHidden="1" w:unhideWhenUsed="1"/>
+    <w:lsdException w:name="toc 8" w:uiPriority="39" w:semiHidden="1" w:unhideWhenUsed="1"/>
+    <w:lsdException w:name="toc 9" w:uiPriority="39" w:semiHidden="1" w:unhideWhenUsed="1"/>
     <w:lsdException w:name="Normal Indent" w:semiHidden="1" w:unhideWhenUsed="1"/>
     <w:lsdException w:name="footnote text" w:semiHidden="1" w:unhideWhenUsed="1"/>
     <w:lsdException w:name="annotation text" w:semiHidden="1" w:unhideWhenUsed="1"/>
     <w:lsdException w:name="header" w:semiHidden="1" w:unhideWhenUsed="1"/>
     <w:lsdException w:name="footer" w:semiHidden="1" w:unhideWhenUsed="1"/>
     <w:lsdException w:name="index heading" w:semiHidden="1" w:unhideWhenUsed="1"/>
-    <w:lsdException w:name="caption" w:semiHidden="1" w:uiPriority="35" w:unhideWhenUsed="1" w:qFormat="1"/>
+    <w:lsdException w:name="caption" w:uiPriority="35" w:semiHidden="1" w:unhideWhenUsed="1" w:qFormat="1"/>
     <w:lsdException w:name="table of figures" w:semiHidden="1" w:unhideWhenUsed="1"/>
     <w:lsdException w:name="envelope address" w:semiHidden="1" w:unhideWhenUsed="1"/>
     <w:lsdException w:name="envelope return" w:semiHidden="1" w:unhideWhenUsed="1"/>
@@ -6535,7 +6183,7 @@
     <w:lsdException w:name="Title" w:uiPriority="10" w:qFormat="1"/>
     <w:lsdException w:name="Closing" w:semiHidden="1" w:unhideWhenUsed="1"/>
     <w:lsdException w:name="Signature" w:semiHidden="1" w:unhideWhenUsed="1"/>
-    <w:lsdException w:name="Default Paragraph Font" w:semiHidden="1" w:uiPriority="1" w:unhideWhenUsed="1"/>
+    <w:lsdException w:name="Default Paragraph Font" w:uiPriority="1" w:semiHidden="1" w:unhideWhenUsed="1"/>
     <w:lsdException w:name="Body Text" w:semiHidden="1" w:unhideWhenUsed="1"/>
     <w:lsdException w:name="Body Text Indent" w:semiHidden="1" w:unhideWhenUsed="1"/>
     <w:lsdException w:name="List Continue" w:semiHidden="1" w:unhideWhenUsed="1"/>
@@ -6735,8 +6383,8 @@
     <w:lsdException w:name="Subtle Reference" w:uiPriority="31" w:qFormat="1"/>
     <w:lsdException w:name="Intense Reference" w:uiPriority="32" w:qFormat="1"/>
     <w:lsdException w:name="Book Title" w:uiPriority="33" w:qFormat="1"/>
-    <w:lsdException w:name="Bibliography" w:semiHidden="1" w:uiPriority="37" w:unhideWhenUsed="1"/>
-    <w:lsdException w:name="TOC Heading" w:semiHidden="1" w:uiPriority="39" w:unhideWhenUsed="1" w:qFormat="1"/>
+    <w:lsdException w:name="Bibliography" w:uiPriority="37" w:semiHidden="1" w:unhideWhenUsed="1"/>
+    <w:lsdException w:name="TOC Heading" w:uiPriority="39" w:semiHidden="1" w:unhideWhenUsed="1" w:qFormat="1"/>
     <w:lsdException w:name="Plain Table 1" w:uiPriority="41"/>
     <w:lsdException w:name="Plain Table 2" w:uiPriority="42"/>
     <w:lsdException w:name="Plain Table 3" w:uiPriority="43"/>
@@ -6847,18 +6495,18 @@
     <w:lsdException w:name="Unresolved Mention" w:semiHidden="1" w:unhideWhenUsed="1"/>
     <w:lsdException w:name="Smart Link" w:semiHidden="1" w:unhideWhenUsed="1"/>
   </w:latentStyles>
-  <w:style w:type="paragraph" w:default="1" w:styleId="Normal">
+  <w:style w:type="paragraph" w:styleId="Normal" w:default="1">
     <w:name w:val="Normal"/>
     <w:qFormat/>
     <w:rsid w:val="00A90C1B"/>
   </w:style>
-  <w:style w:type="character" w:default="1" w:styleId="DefaultParagraphFont">
+  <w:style w:type="character" w:styleId="DefaultParagraphFont" w:default="1">
     <w:name w:val="Default Paragraph Font"/>
     <w:uiPriority w:val="1"/>
     <w:semiHidden/>
     <w:unhideWhenUsed/>
   </w:style>
-  <w:style w:type="table" w:default="1" w:styleId="TableNormal">
+  <w:style w:type="table" w:styleId="TableNormal" w:default="1">
     <w:name w:val="Normal Table"/>
     <w:uiPriority w:val="99"/>
     <w:semiHidden/>
@@ -6873,7 +6521,7 @@
       </w:tblCellMar>
     </w:tblPr>
   </w:style>
-  <w:style w:type="numbering" w:default="1" w:styleId="NoList">
+  <w:style w:type="numbering" w:styleId="NoList" w:default="1">
     <w:name w:val="No List"/>
     <w:uiPriority w:val="99"/>
     <w:semiHidden/>
@@ -6901,7 +6549,7 @@
       <w:spacing w:after="0" w:line="240" w:lineRule="auto"/>
     </w:pPr>
     <w:rPr>
-      <w:rFonts w:ascii="Times New Roman" w:eastAsia="Times New Roman" w:hAnsi="Times New Roman" w:cs="Times New Roman"/>
+      <w:rFonts w:ascii="Times New Roman" w:hAnsi="Times New Roman" w:eastAsia="Times New Roman" w:cs="Times New Roman"/>
       <w:sz w:val="24"/>
       <w:szCs w:val="24"/>
       <w:lang w:val="en-US"/>
@@ -6921,7 +6569,7 @@
       <w:ind w:left="240"/>
     </w:pPr>
     <w:rPr>
-      <w:rFonts w:ascii="Times New Roman" w:eastAsia="Times New Roman" w:hAnsi="Times New Roman" w:cs="Times New Roman"/>
+      <w:rFonts w:ascii="Times New Roman" w:hAnsi="Times New Roman" w:eastAsia="Times New Roman" w:cs="Times New Roman"/>
       <w:sz w:val="24"/>
       <w:szCs w:val="24"/>
       <w:lang w:val="en-US"/>
@@ -6965,7 +6613,7 @@
       <w:spacing w:after="0" w:line="240" w:lineRule="auto"/>
     </w:pPr>
   </w:style>
-  <w:style w:type="character" w:customStyle="1" w:styleId="HeaderChar">
+  <w:style w:type="character" w:styleId="HeaderChar" w:customStyle="1">
     <w:name w:val="Header Char"/>
     <w:basedOn w:val="DefaultParagraphFont"/>
     <w:link w:val="Header"/>
@@ -6987,7 +6635,7 @@
       <w:spacing w:after="0" w:line="240" w:lineRule="auto"/>
     </w:pPr>
   </w:style>
-  <w:style w:type="character" w:customStyle="1" w:styleId="FooterChar">
+  <w:style w:type="character" w:styleId="FooterChar" w:customStyle="1">
     <w:name w:val="Footer Char"/>
     <w:basedOn w:val="DefaultParagraphFont"/>
     <w:link w:val="Footer"/>

</xml_diff>